<commit_message>
Starting changes for 2022
</commit_message>
<xml_diff>
--- a/CV Rosario Hurtado Ramos.docx
+++ b/CV Rosario Hurtado Ramos.docx
@@ -1,6 +1,6 @@
 
 <file path=word/document.xml><?xml version="1.0" encoding="utf-8"?>
-<w:document xmlns:wpc="http://schemas.microsoft.com/office/word/2010/wordprocessingCanvas" xmlns:cx="http://schemas.microsoft.com/office/drawing/2014/chartex" xmlns:cx1="http://schemas.microsoft.com/office/drawing/2015/9/8/chartex" xmlns:cx2="http://schemas.microsoft.com/office/drawing/2015/10/21/chartex" xmlns:cx3="http://schemas.microsoft.com/office/drawing/2016/5/9/chartex" xmlns:cx4="http://schemas.microsoft.com/office/drawing/2016/5/10/chartex" xmlns:cx5="http://schemas.microsoft.com/office/drawing/2016/5/11/chartex" xmlns:cx6="http://schemas.microsoft.com/office/drawing/2016/5/12/chartex" xmlns:cx7="http://schemas.microsoft.com/office/drawing/2016/5/13/chartex" xmlns:cx8="http://schemas.microsoft.com/office/drawing/2016/5/14/chartex" xmlns:mc="http://schemas.openxmlformats.org/markup-compatibility/2006" xmlns:aink="http://schemas.microsoft.com/office/drawing/2016/ink" xmlns:am3d="http://schemas.microsoft.com/office/drawing/2017/model3d" xmlns:o="urn:schemas-microsoft-com:office:office" xmlns:r="http://schemas.openxmlformats.org/officeDocument/2006/relationships" xmlns:m="http://schemas.openxmlformats.org/officeDocument/2006/math" xmlns:v="urn:schemas-microsoft-com:vml" xmlns:wp14="http://schemas.microsoft.com/office/word/2010/wordprocessingDrawing" xmlns:wp="http://schemas.openxmlformats.org/drawingml/2006/wordprocessingDrawing" xmlns:w10="urn:schemas-microsoft-com:office:word" xmlns:w="http://schemas.openxmlformats.org/wordprocessingml/2006/main" xmlns:w14="http://schemas.microsoft.com/office/word/2010/wordml" xmlns:w15="http://schemas.microsoft.com/office/word/2012/wordml" xmlns:w16cid="http://schemas.microsoft.com/office/word/2016/wordml/cid" xmlns:w16se="http://schemas.microsoft.com/office/word/2015/wordml/symex" xmlns:wpg="http://schemas.microsoft.com/office/word/2010/wordprocessingGroup" xmlns:wpi="http://schemas.microsoft.com/office/word/2010/wordprocessingInk" xmlns:wne="http://schemas.microsoft.com/office/word/2006/wordml" xmlns:wps="http://schemas.microsoft.com/office/word/2010/wordprocessingShape" mc:Ignorable="w14 w15 w16se w16cid wp14">
+<w:document xmlns:wpc="http://schemas.microsoft.com/office/word/2010/wordprocessingCanvas" xmlns:cx="http://schemas.microsoft.com/office/drawing/2014/chartex" xmlns:cx1="http://schemas.microsoft.com/office/drawing/2015/9/8/chartex" xmlns:cx2="http://schemas.microsoft.com/office/drawing/2015/10/21/chartex" xmlns:cx3="http://schemas.microsoft.com/office/drawing/2016/5/9/chartex" xmlns:cx4="http://schemas.microsoft.com/office/drawing/2016/5/10/chartex" xmlns:cx5="http://schemas.microsoft.com/office/drawing/2016/5/11/chartex" xmlns:cx6="http://schemas.microsoft.com/office/drawing/2016/5/12/chartex" xmlns:cx7="http://schemas.microsoft.com/office/drawing/2016/5/13/chartex" xmlns:cx8="http://schemas.microsoft.com/office/drawing/2016/5/14/chartex" xmlns:mc="http://schemas.openxmlformats.org/markup-compatibility/2006" xmlns:aink="http://schemas.microsoft.com/office/drawing/2016/ink" xmlns:am3d="http://schemas.microsoft.com/office/drawing/2017/model3d" xmlns:o="urn:schemas-microsoft-com:office:office" xmlns:oel="http://schemas.microsoft.com/office/2019/extlst" xmlns:r="http://schemas.openxmlformats.org/officeDocument/2006/relationships" xmlns:m="http://schemas.openxmlformats.org/officeDocument/2006/math" xmlns:v="urn:schemas-microsoft-com:vml" xmlns:wp14="http://schemas.microsoft.com/office/word/2010/wordprocessingDrawing" xmlns:wp="http://schemas.openxmlformats.org/drawingml/2006/wordprocessingDrawing" xmlns:w10="urn:schemas-microsoft-com:office:word" xmlns:w="http://schemas.openxmlformats.org/wordprocessingml/2006/main" xmlns:w14="http://schemas.microsoft.com/office/word/2010/wordml" xmlns:w15="http://schemas.microsoft.com/office/word/2012/wordml" xmlns:w16cex="http://schemas.microsoft.com/office/word/2018/wordml/cex" xmlns:w16cid="http://schemas.microsoft.com/office/word/2016/wordml/cid" xmlns:w16="http://schemas.microsoft.com/office/word/2018/wordml" xmlns:w16sdtdh="http://schemas.microsoft.com/office/word/2020/wordml/sdtdatahash" xmlns:w16se="http://schemas.microsoft.com/office/word/2015/wordml/symex" xmlns:wpg="http://schemas.microsoft.com/office/word/2010/wordprocessingGroup" xmlns:wpi="http://schemas.microsoft.com/office/word/2010/wordprocessingInk" xmlns:wne="http://schemas.microsoft.com/office/word/2006/wordml" xmlns:wps="http://schemas.microsoft.com/office/word/2010/wordprocessingShape" mc:Ignorable="w14 w15 w16se w16cid w16 w16cex w16sdtdh wp14">
   <w:body>
     <w:p>
       <w:pPr>
@@ -24,16 +24,24 @@
           <w:lang w:val="es-MX"/>
         </w:rPr>
       </w:pPr>
+      <w:proofErr w:type="spellStart"/>
       <w:r>
         <w:rPr>
           <w:lang w:val="es-MX"/>
         </w:rPr>
-        <w:t>Name: Mar</w:t>
-      </w:r>
+        <w:t>Name</w:t>
+      </w:r>
+      <w:proofErr w:type="spellEnd"/>
       <w:r>
         <w:rPr>
           <w:lang w:val="es-MX"/>
         </w:rPr>
+        <w:t>: Mar</w:t>
+      </w:r>
+      <w:r>
+        <w:rPr>
+          <w:lang w:val="es-MX"/>
+        </w:rPr>
         <w:t>ía del Rosario Hurtado Ramos</w:t>
       </w:r>
     </w:p>
@@ -44,6 +52,9 @@
       <w:r>
         <w:t>Nationality: Mexican</w:t>
       </w:r>
+      <w:r>
+        <w:t>, Indefinite Leave to Remain UK.</w:t>
+      </w:r>
     </w:p>
     <w:p>
       <w:pPr>
@@ -56,26 +67,13 @@
     <w:p>
       <w:pPr>
         <w:spacing w:after="0"/>
-        <w:rPr>
-          <w:lang w:val="es-MX"/>
-        </w:rPr>
       </w:pPr>
       <w:r>
         <w:t xml:space="preserve">Email: </w:t>
       </w:r>
-      <w:hyperlink r:id="rId6" w:history="1">
-        <w:r>
-          <w:rPr>
-            <w:rStyle w:val="Hyperlink"/>
-          </w:rPr>
-          <w:t>rosario_hurtado@hotmail.com</w:t>
-        </w:r>
-      </w:hyperlink>
-      <w:r>
-        <w:rPr>
-          <w:rStyle w:val="Hyperlink"/>
-        </w:rPr>
-        <w:t>.</w:t>
+      <w:proofErr w:type="gramStart"/>
+      <w:r>
+        <w:t>marosario.hurtador@gmail.com</w:t>
       </w:r>
       <w:r>
         <w:rPr>
@@ -85,10 +83,11 @@
         <w:t xml:space="preserve">  </w:t>
       </w:r>
       <w:r>
-        <w:rPr>
-          <w:lang w:val="es-MX"/>
-        </w:rPr>
-        <w:t>Mobile: 07765 797 864</w:t>
+        <w:t>Mobile</w:t>
+      </w:r>
+      <w:proofErr w:type="gramEnd"/>
+      <w:r>
+        <w:t>: 07765 797 864</w:t>
       </w:r>
     </w:p>
     <w:p>
@@ -99,12 +98,14 @@
           <w:lang w:val="es-MX"/>
         </w:rPr>
       </w:pPr>
+      <w:proofErr w:type="spellStart"/>
       <w:r>
         <w:rPr>
           <w:lang w:val="es-MX"/>
         </w:rPr>
         <w:t>Education</w:t>
       </w:r>
+      <w:proofErr w:type="spellEnd"/>
     </w:p>
     <w:p>
       <w:pPr>
@@ -186,7 +187,21 @@
         <w:rPr>
           <w:lang w:val="es-MX"/>
         </w:rPr>
-        <w:t>Diploma in Information Technologies</w:t>
+        <w:t xml:space="preserve">Diploma in </w:t>
+      </w:r>
+      <w:proofErr w:type="spellStart"/>
+      <w:r>
+        <w:rPr>
+          <w:lang w:val="es-MX"/>
+        </w:rPr>
+        <w:t>Information</w:t>
+      </w:r>
+      <w:proofErr w:type="spellEnd"/>
+      <w:r>
+        <w:rPr>
+          <w:lang w:val="es-MX"/>
+        </w:rPr>
+        <w:t xml:space="preserve"> Technologies</w:t>
       </w:r>
     </w:p>
     <w:p>
@@ -304,13 +319,21 @@
         <w:t>1994-1998</w:t>
       </w:r>
       <w:r>
-        <w:t>: Faculty of Superior Studies at Acatl</w:t>
+        <w:t xml:space="preserve">: Faculty of Superior Studies at </w:t>
+      </w:r>
+      <w:proofErr w:type="spellStart"/>
+      <w:r>
+        <w:t>Acatl</w:t>
       </w:r>
       <w:r>
         <w:t>á</w:t>
       </w:r>
       <w:r>
-        <w:t xml:space="preserve">n. </w:t>
+        <w:t>n</w:t>
+      </w:r>
+      <w:proofErr w:type="spellEnd"/>
+      <w:r>
+        <w:t xml:space="preserve">. </w:t>
       </w:r>
       <w:r>
         <w:t>National Autonomous University of Mexico</w:t>
@@ -488,12 +511,18 @@
         <w:t>2018-Current.</w:t>
       </w:r>
       <w:r>
-        <w:t xml:space="preserve"> Voluntary Gymnastics Coach Assistant. </w:t>
+        <w:t xml:space="preserve"> Volunt</w:t>
+      </w:r>
+      <w:r>
+        <w:t>eer</w:t>
+      </w:r>
+      <w:r>
+        <w:t xml:space="preserve"> Gymnastics Coach Assistant. </w:t>
       </w:r>
       <w:r>
         <w:t xml:space="preserve">Cherwell Gymnastics Club. </w:t>
       </w:r>
-      <w:hyperlink r:id="rId7" w:history="1">
+      <w:hyperlink r:id="rId6" w:history="1">
         <w:r>
           <w:rPr>
             <w:rStyle w:val="Hyperlink"/>
@@ -517,12 +546,16 @@
           <w:b/>
           <w:bCs/>
         </w:rPr>
-        <w:t>6</w:t>
-      </w:r>
-      <w:bookmarkStart w:id="0" w:name="_GoBack"/>
-      <w:bookmarkEnd w:id="0"/>
-      <w:r>
-        <w:t xml:space="preserve">. Voluntary Event Organizer for the Family Society. Wolfson College, University of Oxford. </w:t>
+        <w:t>5</w:t>
+      </w:r>
+      <w:r>
+        <w:t xml:space="preserve">. </w:t>
+      </w:r>
+      <w:r>
+        <w:t>Volunteer</w:t>
+      </w:r>
+      <w:r>
+        <w:t xml:space="preserve"> Event Organizer for the Family Society. Wolfson College, University of Oxford. </w:t>
       </w:r>
     </w:p>
     <w:p>
@@ -606,7 +639,13 @@
         <w:t>1998-2004.</w:t>
       </w:r>
       <w:r>
-        <w:t xml:space="preserve"> Professor Assistant. Department of Mathematics and Engineering. National Autonomous University of Mexico (UNAM). Reason for leaving: Promotion.</w:t>
+        <w:t xml:space="preserve"> </w:t>
+      </w:r>
+      <w:r>
+        <w:t>Teacher</w:t>
+      </w:r>
+      <w:r>
+        <w:t xml:space="preserve"> Assistant. Department of Mathematics and Engineering. National Autonomous University of Mexico (UNAM). Reason for leaving: Promotion.</w:t>
       </w:r>
     </w:p>
     <w:p>
@@ -640,7 +679,7 @@
       </w:r>
     </w:p>
     <w:sectPr>
-      <w:headerReference w:type="default" r:id="rId8"/>
+      <w:headerReference w:type="default" r:id="rId7"/>
       <w:pgSz w:w="11906" w:h="16838"/>
       <w:pgMar w:top="1134" w:right="1440" w:bottom="1134" w:left="1440" w:header="680" w:footer="737" w:gutter="0"/>
       <w:cols w:space="708"/>
@@ -651,7 +690,7 @@
 </file>
 
 <file path=word/endnotes.xml><?xml version="1.0" encoding="utf-8"?>
-<w:endnotes xmlns:wpc="http://schemas.microsoft.com/office/word/2010/wordprocessingCanvas" xmlns:cx="http://schemas.microsoft.com/office/drawing/2014/chartex" xmlns:cx1="http://schemas.microsoft.com/office/drawing/2015/9/8/chartex" xmlns:cx2="http://schemas.microsoft.com/office/drawing/2015/10/21/chartex" xmlns:cx3="http://schemas.microsoft.com/office/drawing/2016/5/9/chartex" xmlns:cx4="http://schemas.microsoft.com/office/drawing/2016/5/10/chartex" xmlns:cx5="http://schemas.microsoft.com/office/drawing/2016/5/11/chartex" xmlns:cx6="http://schemas.microsoft.com/office/drawing/2016/5/12/chartex" xmlns:cx7="http://schemas.microsoft.com/office/drawing/2016/5/13/chartex" xmlns:cx8="http://schemas.microsoft.com/office/drawing/2016/5/14/chartex" xmlns:mc="http://schemas.openxmlformats.org/markup-compatibility/2006" xmlns:aink="http://schemas.microsoft.com/office/drawing/2016/ink" xmlns:am3d="http://schemas.microsoft.com/office/drawing/2017/model3d" xmlns:o="urn:schemas-microsoft-com:office:office" xmlns:r="http://schemas.openxmlformats.org/officeDocument/2006/relationships" xmlns:m="http://schemas.openxmlformats.org/officeDocument/2006/math" xmlns:v="urn:schemas-microsoft-com:vml" xmlns:wp14="http://schemas.microsoft.com/office/word/2010/wordprocessingDrawing" xmlns:wp="http://schemas.openxmlformats.org/drawingml/2006/wordprocessingDrawing" xmlns:w10="urn:schemas-microsoft-com:office:word" xmlns:w="http://schemas.openxmlformats.org/wordprocessingml/2006/main" xmlns:w14="http://schemas.microsoft.com/office/word/2010/wordml" xmlns:w15="http://schemas.microsoft.com/office/word/2012/wordml" xmlns:w16cid="http://schemas.microsoft.com/office/word/2016/wordml/cid" xmlns:w16se="http://schemas.microsoft.com/office/word/2015/wordml/symex" xmlns:wpg="http://schemas.microsoft.com/office/word/2010/wordprocessingGroup" xmlns:wpi="http://schemas.microsoft.com/office/word/2010/wordprocessingInk" xmlns:wne="http://schemas.microsoft.com/office/word/2006/wordml" xmlns:wps="http://schemas.microsoft.com/office/word/2010/wordprocessingShape" mc:Ignorable="w14 w15 w16se w16cid wp14">
+<w:endnotes xmlns:wpc="http://schemas.microsoft.com/office/word/2010/wordprocessingCanvas" xmlns:cx="http://schemas.microsoft.com/office/drawing/2014/chartex" xmlns:cx1="http://schemas.microsoft.com/office/drawing/2015/9/8/chartex" xmlns:cx2="http://schemas.microsoft.com/office/drawing/2015/10/21/chartex" xmlns:cx3="http://schemas.microsoft.com/office/drawing/2016/5/9/chartex" xmlns:cx4="http://schemas.microsoft.com/office/drawing/2016/5/10/chartex" xmlns:cx5="http://schemas.microsoft.com/office/drawing/2016/5/11/chartex" xmlns:cx6="http://schemas.microsoft.com/office/drawing/2016/5/12/chartex" xmlns:cx7="http://schemas.microsoft.com/office/drawing/2016/5/13/chartex" xmlns:cx8="http://schemas.microsoft.com/office/drawing/2016/5/14/chartex" xmlns:mc="http://schemas.openxmlformats.org/markup-compatibility/2006" xmlns:aink="http://schemas.microsoft.com/office/drawing/2016/ink" xmlns:am3d="http://schemas.microsoft.com/office/drawing/2017/model3d" xmlns:o="urn:schemas-microsoft-com:office:office" xmlns:oel="http://schemas.microsoft.com/office/2019/extlst" xmlns:r="http://schemas.openxmlformats.org/officeDocument/2006/relationships" xmlns:m="http://schemas.openxmlformats.org/officeDocument/2006/math" xmlns:v="urn:schemas-microsoft-com:vml" xmlns:wp14="http://schemas.microsoft.com/office/word/2010/wordprocessingDrawing" xmlns:wp="http://schemas.openxmlformats.org/drawingml/2006/wordprocessingDrawing" xmlns:w10="urn:schemas-microsoft-com:office:word" xmlns:w="http://schemas.openxmlformats.org/wordprocessingml/2006/main" xmlns:w14="http://schemas.microsoft.com/office/word/2010/wordml" xmlns:w15="http://schemas.microsoft.com/office/word/2012/wordml" xmlns:w16cex="http://schemas.microsoft.com/office/word/2018/wordml/cex" xmlns:w16cid="http://schemas.microsoft.com/office/word/2016/wordml/cid" xmlns:w16="http://schemas.microsoft.com/office/word/2018/wordml" xmlns:w16sdtdh="http://schemas.microsoft.com/office/word/2020/wordml/sdtdatahash" xmlns:w16se="http://schemas.microsoft.com/office/word/2015/wordml/symex" xmlns:wpg="http://schemas.microsoft.com/office/word/2010/wordprocessingGroup" xmlns:wpi="http://schemas.microsoft.com/office/word/2010/wordprocessingInk" xmlns:wne="http://schemas.microsoft.com/office/word/2006/wordml" xmlns:wps="http://schemas.microsoft.com/office/word/2010/wordprocessingShape" mc:Ignorable="w14 w15 w16se w16cid w16 w16cex w16sdtdh wp14">
   <w:endnote w:type="separator" w:id="-1">
     <w:p>
       <w:pPr>
@@ -676,7 +715,7 @@
 </file>
 
 <file path=word/footnotes.xml><?xml version="1.0" encoding="utf-8"?>
-<w:footnotes xmlns:wpc="http://schemas.microsoft.com/office/word/2010/wordprocessingCanvas" xmlns:cx="http://schemas.microsoft.com/office/drawing/2014/chartex" xmlns:cx1="http://schemas.microsoft.com/office/drawing/2015/9/8/chartex" xmlns:cx2="http://schemas.microsoft.com/office/drawing/2015/10/21/chartex" xmlns:cx3="http://schemas.microsoft.com/office/drawing/2016/5/9/chartex" xmlns:cx4="http://schemas.microsoft.com/office/drawing/2016/5/10/chartex" xmlns:cx5="http://schemas.microsoft.com/office/drawing/2016/5/11/chartex" xmlns:cx6="http://schemas.microsoft.com/office/drawing/2016/5/12/chartex" xmlns:cx7="http://schemas.microsoft.com/office/drawing/2016/5/13/chartex" xmlns:cx8="http://schemas.microsoft.com/office/drawing/2016/5/14/chartex" xmlns:mc="http://schemas.openxmlformats.org/markup-compatibility/2006" xmlns:aink="http://schemas.microsoft.com/office/drawing/2016/ink" xmlns:am3d="http://schemas.microsoft.com/office/drawing/2017/model3d" xmlns:o="urn:schemas-microsoft-com:office:office" xmlns:r="http://schemas.openxmlformats.org/officeDocument/2006/relationships" xmlns:m="http://schemas.openxmlformats.org/officeDocument/2006/math" xmlns:v="urn:schemas-microsoft-com:vml" xmlns:wp14="http://schemas.microsoft.com/office/word/2010/wordprocessingDrawing" xmlns:wp="http://schemas.openxmlformats.org/drawingml/2006/wordprocessingDrawing" xmlns:w10="urn:schemas-microsoft-com:office:word" xmlns:w="http://schemas.openxmlformats.org/wordprocessingml/2006/main" xmlns:w14="http://schemas.microsoft.com/office/word/2010/wordml" xmlns:w15="http://schemas.microsoft.com/office/word/2012/wordml" xmlns:w16cid="http://schemas.microsoft.com/office/word/2016/wordml/cid" xmlns:w16se="http://schemas.microsoft.com/office/word/2015/wordml/symex" xmlns:wpg="http://schemas.microsoft.com/office/word/2010/wordprocessingGroup" xmlns:wpi="http://schemas.microsoft.com/office/word/2010/wordprocessingInk" xmlns:wne="http://schemas.microsoft.com/office/word/2006/wordml" xmlns:wps="http://schemas.microsoft.com/office/word/2010/wordprocessingShape" mc:Ignorable="w14 w15 w16se w16cid wp14">
+<w:footnotes xmlns:wpc="http://schemas.microsoft.com/office/word/2010/wordprocessingCanvas" xmlns:cx="http://schemas.microsoft.com/office/drawing/2014/chartex" xmlns:cx1="http://schemas.microsoft.com/office/drawing/2015/9/8/chartex" xmlns:cx2="http://schemas.microsoft.com/office/drawing/2015/10/21/chartex" xmlns:cx3="http://schemas.microsoft.com/office/drawing/2016/5/9/chartex" xmlns:cx4="http://schemas.microsoft.com/office/drawing/2016/5/10/chartex" xmlns:cx5="http://schemas.microsoft.com/office/drawing/2016/5/11/chartex" xmlns:cx6="http://schemas.microsoft.com/office/drawing/2016/5/12/chartex" xmlns:cx7="http://schemas.microsoft.com/office/drawing/2016/5/13/chartex" xmlns:cx8="http://schemas.microsoft.com/office/drawing/2016/5/14/chartex" xmlns:mc="http://schemas.openxmlformats.org/markup-compatibility/2006" xmlns:aink="http://schemas.microsoft.com/office/drawing/2016/ink" xmlns:am3d="http://schemas.microsoft.com/office/drawing/2017/model3d" xmlns:o="urn:schemas-microsoft-com:office:office" xmlns:oel="http://schemas.microsoft.com/office/2019/extlst" xmlns:r="http://schemas.openxmlformats.org/officeDocument/2006/relationships" xmlns:m="http://schemas.openxmlformats.org/officeDocument/2006/math" xmlns:v="urn:schemas-microsoft-com:vml" xmlns:wp14="http://schemas.microsoft.com/office/word/2010/wordprocessingDrawing" xmlns:wp="http://schemas.openxmlformats.org/drawingml/2006/wordprocessingDrawing" xmlns:w10="urn:schemas-microsoft-com:office:word" xmlns:w="http://schemas.openxmlformats.org/wordprocessingml/2006/main" xmlns:w14="http://schemas.microsoft.com/office/word/2010/wordml" xmlns:w15="http://schemas.microsoft.com/office/word/2012/wordml" xmlns:w16cex="http://schemas.microsoft.com/office/word/2018/wordml/cex" xmlns:w16cid="http://schemas.microsoft.com/office/word/2016/wordml/cid" xmlns:w16="http://schemas.microsoft.com/office/word/2018/wordml" xmlns:w16sdtdh="http://schemas.microsoft.com/office/word/2020/wordml/sdtdatahash" xmlns:w16se="http://schemas.microsoft.com/office/word/2015/wordml/symex" xmlns:wpg="http://schemas.microsoft.com/office/word/2010/wordprocessingGroup" xmlns:wpi="http://schemas.microsoft.com/office/word/2010/wordprocessingInk" xmlns:wne="http://schemas.microsoft.com/office/word/2006/wordml" xmlns:wps="http://schemas.microsoft.com/office/word/2010/wordprocessingShape" mc:Ignorable="w14 w15 w16se w16cid w16 w16cex w16sdtdh wp14">
   <w:footnote w:type="separator" w:id="-1">
     <w:p>
       <w:pPr>
@@ -701,7 +740,7 @@
 </file>
 
 <file path=word/header1.xml><?xml version="1.0" encoding="utf-8"?>
-<w:hdr xmlns:wpc="http://schemas.microsoft.com/office/word/2010/wordprocessingCanvas" xmlns:cx="http://schemas.microsoft.com/office/drawing/2014/chartex" xmlns:cx1="http://schemas.microsoft.com/office/drawing/2015/9/8/chartex" xmlns:cx2="http://schemas.microsoft.com/office/drawing/2015/10/21/chartex" xmlns:cx3="http://schemas.microsoft.com/office/drawing/2016/5/9/chartex" xmlns:cx4="http://schemas.microsoft.com/office/drawing/2016/5/10/chartex" xmlns:cx5="http://schemas.microsoft.com/office/drawing/2016/5/11/chartex" xmlns:cx6="http://schemas.microsoft.com/office/drawing/2016/5/12/chartex" xmlns:cx7="http://schemas.microsoft.com/office/drawing/2016/5/13/chartex" xmlns:cx8="http://schemas.microsoft.com/office/drawing/2016/5/14/chartex" xmlns:mc="http://schemas.openxmlformats.org/markup-compatibility/2006" xmlns:aink="http://schemas.microsoft.com/office/drawing/2016/ink" xmlns:am3d="http://schemas.microsoft.com/office/drawing/2017/model3d" xmlns:o="urn:schemas-microsoft-com:office:office" xmlns:r="http://schemas.openxmlformats.org/officeDocument/2006/relationships" xmlns:m="http://schemas.openxmlformats.org/officeDocument/2006/math" xmlns:v="urn:schemas-microsoft-com:vml" xmlns:wp14="http://schemas.microsoft.com/office/word/2010/wordprocessingDrawing" xmlns:wp="http://schemas.openxmlformats.org/drawingml/2006/wordprocessingDrawing" xmlns:w10="urn:schemas-microsoft-com:office:word" xmlns:w="http://schemas.openxmlformats.org/wordprocessingml/2006/main" xmlns:w14="http://schemas.microsoft.com/office/word/2010/wordml" xmlns:w15="http://schemas.microsoft.com/office/word/2012/wordml" xmlns:w16cid="http://schemas.microsoft.com/office/word/2016/wordml/cid" xmlns:w16se="http://schemas.microsoft.com/office/word/2015/wordml/symex" xmlns:wpg="http://schemas.microsoft.com/office/word/2010/wordprocessingGroup" xmlns:wpi="http://schemas.microsoft.com/office/word/2010/wordprocessingInk" xmlns:wne="http://schemas.microsoft.com/office/word/2006/wordml" xmlns:wps="http://schemas.microsoft.com/office/word/2010/wordprocessingShape" mc:Ignorable="w14 w15 w16se w16cid wp14">
+<w:hdr xmlns:wpc="http://schemas.microsoft.com/office/word/2010/wordprocessingCanvas" xmlns:cx="http://schemas.microsoft.com/office/drawing/2014/chartex" xmlns:cx1="http://schemas.microsoft.com/office/drawing/2015/9/8/chartex" xmlns:cx2="http://schemas.microsoft.com/office/drawing/2015/10/21/chartex" xmlns:cx3="http://schemas.microsoft.com/office/drawing/2016/5/9/chartex" xmlns:cx4="http://schemas.microsoft.com/office/drawing/2016/5/10/chartex" xmlns:cx5="http://schemas.microsoft.com/office/drawing/2016/5/11/chartex" xmlns:cx6="http://schemas.microsoft.com/office/drawing/2016/5/12/chartex" xmlns:cx7="http://schemas.microsoft.com/office/drawing/2016/5/13/chartex" xmlns:cx8="http://schemas.microsoft.com/office/drawing/2016/5/14/chartex" xmlns:mc="http://schemas.openxmlformats.org/markup-compatibility/2006" xmlns:aink="http://schemas.microsoft.com/office/drawing/2016/ink" xmlns:am3d="http://schemas.microsoft.com/office/drawing/2017/model3d" xmlns:o="urn:schemas-microsoft-com:office:office" xmlns:oel="http://schemas.microsoft.com/office/2019/extlst" xmlns:r="http://schemas.openxmlformats.org/officeDocument/2006/relationships" xmlns:m="http://schemas.openxmlformats.org/officeDocument/2006/math" xmlns:v="urn:schemas-microsoft-com:vml" xmlns:wp14="http://schemas.microsoft.com/office/word/2010/wordprocessingDrawing" xmlns:wp="http://schemas.openxmlformats.org/drawingml/2006/wordprocessingDrawing" xmlns:w10="urn:schemas-microsoft-com:office:word" xmlns:w="http://schemas.openxmlformats.org/wordprocessingml/2006/main" xmlns:w14="http://schemas.microsoft.com/office/word/2010/wordml" xmlns:w15="http://schemas.microsoft.com/office/word/2012/wordml" xmlns:w16cex="http://schemas.microsoft.com/office/word/2018/wordml/cex" xmlns:w16cid="http://schemas.microsoft.com/office/word/2016/wordml/cid" xmlns:w16="http://schemas.microsoft.com/office/word/2018/wordml" xmlns:w16sdtdh="http://schemas.microsoft.com/office/word/2020/wordml/sdtdatahash" xmlns:w16se="http://schemas.microsoft.com/office/word/2015/wordml/symex" xmlns:wpg="http://schemas.microsoft.com/office/word/2010/wordprocessingGroup" xmlns:wpi="http://schemas.microsoft.com/office/word/2010/wordprocessingInk" xmlns:wne="http://schemas.microsoft.com/office/word/2006/wordml" xmlns:wps="http://schemas.microsoft.com/office/word/2010/wordprocessingShape" mc:Ignorable="w14 w15 w16se w16cid w16 w16cex w16sdtdh wp14">
   <w:p>
     <w:pPr>
       <w:pStyle w:val="Header"/>
@@ -720,14 +759,32 @@
         <w:sz w:val="18"/>
         <w:szCs w:val="18"/>
       </w:rPr>
-      <w:t>September. 2019</w:t>
+      <w:t>May</w:t>
+    </w:r>
+    <w:r>
+      <w:rPr>
+        <w:i/>
+        <w:iCs/>
+        <w:sz w:val="18"/>
+        <w:szCs w:val="18"/>
+      </w:rPr>
+      <w:t xml:space="preserve"> 20</w:t>
+    </w:r>
+    <w:r>
+      <w:rPr>
+        <w:i/>
+        <w:iCs/>
+        <w:sz w:val="18"/>
+        <w:szCs w:val="18"/>
+      </w:rPr>
+      <w:t>22</w:t>
     </w:r>
   </w:p>
 </w:hdr>
 </file>
 
 <file path=word/styles.xml><?xml version="1.0" encoding="utf-8"?>
-<w:styles xmlns:mc="http://schemas.openxmlformats.org/markup-compatibility/2006" xmlns:r="http://schemas.openxmlformats.org/officeDocument/2006/relationships" xmlns:w="http://schemas.openxmlformats.org/wordprocessingml/2006/main" xmlns:w14="http://schemas.microsoft.com/office/word/2010/wordml" xmlns:w15="http://schemas.microsoft.com/office/word/2012/wordml" xmlns:w16cid="http://schemas.microsoft.com/office/word/2016/wordml/cid" xmlns:w16se="http://schemas.microsoft.com/office/word/2015/wordml/symex" mc:Ignorable="w14 w15 w16se w16cid">
+<w:styles xmlns:mc="http://schemas.openxmlformats.org/markup-compatibility/2006" xmlns:r="http://schemas.openxmlformats.org/officeDocument/2006/relationships" xmlns:w="http://schemas.openxmlformats.org/wordprocessingml/2006/main" xmlns:w14="http://schemas.microsoft.com/office/word/2010/wordml" xmlns:w15="http://schemas.microsoft.com/office/word/2012/wordml" xmlns:w16cex="http://schemas.microsoft.com/office/word/2018/wordml/cex" xmlns:w16cid="http://schemas.microsoft.com/office/word/2016/wordml/cid" xmlns:w16="http://schemas.microsoft.com/office/word/2018/wordml" xmlns:w16sdtdh="http://schemas.microsoft.com/office/word/2020/wordml/sdtdatahash" xmlns:w16se="http://schemas.microsoft.com/office/word/2015/wordml/symex" mc:Ignorable="w14 w15 w16se w16cid w16 w16cex w16sdtdh">
   <w:docDefaults>
     <w:rPrDefault>
       <w:rPr>
@@ -743,7 +800,7 @@
       </w:pPr>
     </w:pPrDefault>
   </w:docDefaults>
-  <w:latentStyles w:defLockedState="0" w:defUIPriority="99" w:defSemiHidden="0" w:defUnhideWhenUsed="0" w:defQFormat="0" w:count="377">
+  <w:latentStyles w:defLockedState="0" w:defUIPriority="99" w:defSemiHidden="0" w:defUnhideWhenUsed="0" w:defQFormat="0" w:count="376">
     <w:lsdException w:name="Normal" w:uiPriority="0" w:qFormat="1"/>
     <w:lsdException w:name="heading 1" w:uiPriority="9" w:qFormat="1"/>
     <w:lsdException w:name="heading 2" w:semiHidden="1" w:uiPriority="9" w:unhideWhenUsed="1" w:qFormat="1"/>
@@ -1120,7 +1177,6 @@
     <w:lsdException w:name="Hashtag" w:semiHidden="1" w:unhideWhenUsed="1"/>
     <w:lsdException w:name="Unresolved Mention" w:semiHidden="1" w:unhideWhenUsed="1"/>
     <w:lsdException w:name="Smart Link" w:semiHidden="1" w:unhideWhenUsed="1"/>
-    <w:lsdException w:name="Smart Link Error" w:semiHidden="1" w:unhideWhenUsed="1"/>
   </w:latentStyles>
   <w:style w:type="paragraph" w:default="1" w:styleId="Normal">
     <w:name w:val="Normal"/>

</xml_diff>

<commit_message>
Made into one page
</commit_message>
<xml_diff>
--- a/CV Rosario Hurtado Ramos.docx
+++ b/CV Rosario Hurtado Ramos.docx
@@ -4,105 +4,87 @@
   <w:body>
     <w:p>
       <w:pPr>
+        <w:spacing w:after="0"/>
+        <w:rPr>
+          <w:lang w:val="es-MX"/>
+        </w:rPr>
+      </w:pPr>
+      <w:proofErr w:type="spellStart"/>
+      <w:r>
+        <w:rPr>
+          <w:lang w:val="es-MX"/>
+        </w:rPr>
+        <w:t>Name</w:t>
+      </w:r>
+      <w:proofErr w:type="spellEnd"/>
+      <w:r>
+        <w:rPr>
+          <w:lang w:val="es-MX"/>
+        </w:rPr>
+        <w:t>: Mar</w:t>
+      </w:r>
+      <w:r>
+        <w:rPr>
+          <w:lang w:val="es-MX"/>
+        </w:rPr>
+        <w:t>ía del Rosario Hurtado Ramos</w:t>
+      </w:r>
+    </w:p>
+    <w:p>
+      <w:pPr>
+        <w:spacing w:after="0"/>
+      </w:pPr>
+      <w:r>
+        <w:t>Nationality: Mexican</w:t>
+      </w:r>
+      <w:r>
+        <w:t>, Indefinite Leave to Remain UK.</w:t>
+      </w:r>
+    </w:p>
+    <w:p>
+      <w:pPr>
+        <w:spacing w:after="0"/>
+      </w:pPr>
+      <w:r>
+        <w:t>Marital Status: Married</w:t>
+      </w:r>
+    </w:p>
+    <w:p>
+      <w:pPr>
+        <w:spacing w:after="0"/>
+        <w:rPr>
+          <w:color w:val="0563C1" w:themeColor="hyperlink"/>
+        </w:rPr>
+      </w:pPr>
+      <w:r>
+        <w:t xml:space="preserve">Email: </w:t>
+      </w:r>
+      <w:hyperlink r:id="rId6" w:history="1">
+        <w:r>
+          <w:rPr>
+            <w:rStyle w:val="Hyperlink"/>
+          </w:rPr>
+          <w:t>marosario.hurtador@gmail.com</w:t>
+        </w:r>
+      </w:hyperlink>
+      <w:r>
+        <w:t xml:space="preserve"> </w:t>
+      </w:r>
+      <w:r>
+        <w:rPr>
+          <w:rStyle w:val="Hyperlink"/>
+          <w:u w:val="none"/>
+        </w:rPr>
+        <w:t xml:space="preserve">. </w:t>
+      </w:r>
+      <w:r>
+        <w:t>Mobile: 07765 797 864</w:t>
+      </w:r>
+    </w:p>
+    <w:p>
+      <w:pPr>
         <w:pStyle w:val="Heading1"/>
         <w:jc w:val="center"/>
-        <w:rPr>
-          <w:lang w:val="es-MX"/>
-        </w:rPr>
-      </w:pPr>
-      <w:r>
-        <w:rPr>
-          <w:lang w:val="es-MX"/>
-        </w:rPr>
-        <w:t>CV</w:t>
-      </w:r>
-    </w:p>
-    <w:p>
-      <w:pPr>
-        <w:spacing w:after="0"/>
-        <w:rPr>
-          <w:lang w:val="es-MX"/>
-        </w:rPr>
-      </w:pPr>
-      <w:proofErr w:type="spellStart"/>
-      <w:r>
-        <w:rPr>
-          <w:lang w:val="es-MX"/>
-        </w:rPr>
-        <w:t>Name</w:t>
-      </w:r>
-      <w:proofErr w:type="spellEnd"/>
-      <w:r>
-        <w:rPr>
-          <w:lang w:val="es-MX"/>
-        </w:rPr>
-        <w:t>: Mar</w:t>
-      </w:r>
-      <w:r>
-        <w:rPr>
-          <w:lang w:val="es-MX"/>
-        </w:rPr>
-        <w:t>ía del Rosario Hurtado Ramos</w:t>
-      </w:r>
-    </w:p>
-    <w:p>
-      <w:pPr>
-        <w:spacing w:after="0"/>
-      </w:pPr>
-      <w:r>
-        <w:t>Nationality: Mexican</w:t>
-      </w:r>
-      <w:r>
-        <w:t>, Indefinite Leave to Remain UK.</w:t>
-      </w:r>
-    </w:p>
-    <w:p>
-      <w:pPr>
-        <w:spacing w:after="0"/>
-      </w:pPr>
-      <w:r>
-        <w:t>Marital Status: Married</w:t>
-      </w:r>
-    </w:p>
-    <w:p>
-      <w:pPr>
-        <w:spacing w:after="0"/>
-        <w:rPr>
-          <w:rStyle w:val="Hyperlink"/>
-          <w:u w:val="none"/>
-        </w:rPr>
-      </w:pPr>
-      <w:r>
-        <w:t xml:space="preserve">Email: </w:t>
-      </w:r>
-      <w:r>
-        <w:t>marosario.hurtador@gmail.com</w:t>
-      </w:r>
-      <w:r>
-        <w:rPr>
-          <w:rStyle w:val="Hyperlink"/>
-          <w:u w:val="none"/>
-        </w:rPr>
-        <w:t xml:space="preserve"> </w:t>
-      </w:r>
-    </w:p>
-    <w:p>
-      <w:pPr>
-        <w:spacing w:after="0"/>
-      </w:pPr>
-      <w:r>
-        <w:t>Mobile: 07765 797 864</w:t>
-      </w:r>
-    </w:p>
-    <w:p>
-      <w:pPr>
-        <w:jc w:val="both"/>
-      </w:pPr>
-    </w:p>
-    <w:p>
-      <w:pPr>
-        <w:pStyle w:val="Heading1"/>
-        <w:jc w:val="center"/>
       </w:pPr>
       <w:r>
         <w:t>Employment</w:t>
@@ -142,7 +124,7 @@
       <w:r>
         <w:t xml:space="preserve">Cherwell Gymnastics Club. </w:t>
       </w:r>
-      <w:hyperlink r:id="rId6" w:history="1">
+      <w:hyperlink r:id="rId7" w:history="1">
         <w:r>
           <w:rPr>
             <w:rStyle w:val="Hyperlink"/>
@@ -175,7 +157,22 @@
         <w:t>Volunteer</w:t>
       </w:r>
       <w:r>
-        <w:t xml:space="preserve"> Event Organizer for the Family Society. Wolfson College, University of Oxford. </w:t>
+        <w:t xml:space="preserve"> Event Organizer for the Family Society. Wolfson College, University of Oxford.</w:t>
+      </w:r>
+      <w:r>
+        <w:t xml:space="preserve"> </w:t>
+      </w:r>
+      <w:r>
+        <w:t xml:space="preserve">Reason for leaving: </w:t>
+      </w:r>
+      <w:r>
+        <w:t>Moved out of the College</w:t>
+      </w:r>
+      <w:r>
+        <w:t>.</w:t>
+      </w:r>
+      <w:r>
+        <w:t xml:space="preserve"> </w:t>
       </w:r>
     </w:p>
     <w:p>
@@ -193,7 +190,22 @@
         <w:t xml:space="preserve">Lisa Patrick Bentley </w:t>
       </w:r>
       <w:r>
-        <w:t xml:space="preserve">at Ecosystems Lab, University of Oxford. </w:t>
+        <w:t>at Ecosystems Lab, University of Oxford.</w:t>
+      </w:r>
+      <w:r>
+        <w:t xml:space="preserve"> </w:t>
+      </w:r>
+      <w:r>
+        <w:t xml:space="preserve">Reason for leaving: </w:t>
+      </w:r>
+      <w:r>
+        <w:t>Temporary job</w:t>
+      </w:r>
+      <w:r>
+        <w:t>.</w:t>
+      </w:r>
+      <w:r>
+        <w:t xml:space="preserve"> </w:t>
       </w:r>
     </w:p>
     <w:p>
@@ -208,10 +220,10 @@
         <w:t xml:space="preserve">2009-2011. </w:t>
       </w:r>
       <w:r>
-        <w:t>Database Manager</w:t>
-      </w:r>
-      <w:r>
-        <w:t xml:space="preserve"> &amp; Student Services Manager</w:t>
+        <w:t>Student Services Manager</w:t>
+      </w:r>
+      <w:r>
+        <w:t xml:space="preserve"> and Data Entry Manager</w:t>
       </w:r>
       <w:r>
         <w:t xml:space="preserve">. Foreign </w:t>
@@ -237,8 +249,13 @@
       </w:r>
       <w:proofErr w:type="spellEnd"/>
       <w:r>
-        <w:t>. Reason for leaving: Moving to UK.</w:t>
-      </w:r>
+        <w:t xml:space="preserve">. </w:t>
+      </w:r>
+      <w:bookmarkStart w:id="0" w:name="_Hlk102503215"/>
+      <w:r>
+        <w:t>Reason for leaving: Moving to UK.</w:t>
+      </w:r>
+      <w:bookmarkEnd w:id="0"/>
     </w:p>
     <w:p>
       <w:pPr>
@@ -365,7 +382,13 @@
         <w:t xml:space="preserve"> </w:t>
       </w:r>
       <w:r>
-        <w:t>Reason for leaving: Schedule issues.</w:t>
+        <w:t>Reason for leaving: Schedul</w:t>
+      </w:r>
+      <w:r>
+        <w:t>ing</w:t>
+      </w:r>
+      <w:r>
+        <w:t xml:space="preserve"> issues.</w:t>
       </w:r>
     </w:p>
     <w:p>
@@ -382,11 +405,6 @@
       <w:r>
         <w:t xml:space="preserve"> Secretary. Metropolitan Containers Ltd. Mexico. Reason for leaving: Starting University.</w:t>
       </w:r>
-    </w:p>
-    <w:p>
-      <w:pPr>
-        <w:jc w:val="both"/>
-      </w:pPr>
     </w:p>
     <w:p>
       <w:pPr>
@@ -461,7 +479,7 @@
           </mc:Choice>
           <mc:Fallback>
             <w:pict>
-              <v:line w14:anchorId="74B35F0E" id="Straight Connector 2" o:spid="_x0000_s1026" style="position:absolute;flip:y;z-index:251660288;visibility:visible;mso-wrap-style:square;mso-width-percent:0;mso-height-percent:0;mso-wrap-distance-left:9pt;mso-wrap-distance-top:0;mso-wrap-distance-right:9pt;mso-wrap-distance-bottom:0;mso-position-horizontal:absolute;mso-position-horizontal-relative:text;mso-position-vertical:absolute;mso-position-vertical-relative:text;mso-width-percent:0;mso-height-percent:0;mso-width-relative:margin;mso-height-relative:margin" from="-1pt,19.05pt" to="171.5pt,20.05pt" o:gfxdata="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" strokecolor="#4472c4 [3204]" strokeweight="1pt">
+              <v:line w14:anchorId="2573F186" id="Straight Connector 2" o:spid="_x0000_s1026" style="position:absolute;flip:y;z-index:251660288;visibility:visible;mso-wrap-style:square;mso-width-percent:0;mso-height-percent:0;mso-wrap-distance-left:9pt;mso-wrap-distance-top:0;mso-wrap-distance-right:9pt;mso-wrap-distance-bottom:0;mso-position-horizontal:absolute;mso-position-horizontal-relative:text;mso-position-vertical:absolute;mso-position-vertical-relative:text;mso-width-percent:0;mso-height-percent:0;mso-width-relative:margin;mso-height-relative:margin" from="-1pt,19.05pt" to="171.5pt,20.05pt" o:gfxdata="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" strokecolor="#4472c4 [3204]" strokeweight="1pt">
                 <v:stroke joinstyle="miter"/>
               </v:line>
             </w:pict>
@@ -548,7 +566,7 @@
           </mc:Choice>
           <mc:Fallback>
             <w:pict>
-              <v:line w14:anchorId="3800ADCC" id="Straight Connector 1" o:spid="_x0000_s1026" style="position:absolute;flip:y;z-index:251659264;visibility:visible;mso-wrap-style:square;mso-wrap-distance-left:9pt;mso-wrap-distance-top:0;mso-wrap-distance-right:9pt;mso-wrap-distance-bottom:0;mso-position-horizontal:absolute;mso-position-horizontal-relative:text;mso-position-vertical:absolute;mso-position-vertical-relative:text" from="-.5pt,17.05pt" to="230.5pt,17.55pt" o:gfxdata="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" strokecolor="#4472c4 [3204]" strokeweight="1pt">
+              <v:line w14:anchorId="396B55BB" id="Straight Connector 1" o:spid="_x0000_s1026" style="position:absolute;flip:y;z-index:251659264;visibility:visible;mso-wrap-style:square;mso-wrap-distance-left:9pt;mso-wrap-distance-top:0;mso-wrap-distance-right:9pt;mso-wrap-distance-bottom:0;mso-position-horizontal:absolute;mso-position-horizontal-relative:text;mso-position-vertical:absolute;mso-position-vertical-relative:text" from="-.5pt,17.05pt" to="230.5pt,17.55pt" o:gfxdata="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" strokecolor="#4472c4 [3204]" strokeweight="1pt">
                 <v:stroke joinstyle="miter"/>
               </v:line>
             </w:pict>
@@ -590,11 +608,6 @@
     </w:p>
     <w:p>
       <w:pPr>
-        <w:jc w:val="both"/>
-      </w:pPr>
-    </w:p>
-    <w:p>
-      <w:pPr>
         <w:pStyle w:val="Heading1"/>
         <w:jc w:val="center"/>
       </w:pPr>
@@ -725,7 +738,6 @@
           <w:b/>
           <w:bCs/>
         </w:rPr>
-        <w:lastRenderedPageBreak/>
         <w:t>1998</w:t>
       </w:r>
       <w:r>
@@ -751,11 +763,6 @@
       <w:r>
         <w:t>.</w:t>
       </w:r>
-    </w:p>
-    <w:p>
-      <w:pPr>
-        <w:jc w:val="both"/>
-      </w:pPr>
     </w:p>
     <w:p>
       <w:pPr>
@@ -775,19 +782,8 @@
         <w:t>Spanish: Native. English: Spoken: 80%, written: 90%, translated: 90%.</w:t>
       </w:r>
     </w:p>
-    <w:p>
-      <w:pPr>
-        <w:spacing w:after="0"/>
-        <w:jc w:val="both"/>
-      </w:pPr>
-    </w:p>
-    <w:p>
-      <w:pPr>
-        <w:jc w:val="both"/>
-      </w:pPr>
-    </w:p>
     <w:sectPr>
-      <w:headerReference w:type="default" r:id="rId7"/>
+      <w:headerReference w:type="default" r:id="rId8"/>
       <w:pgSz w:w="11906" w:h="16838"/>
       <w:pgMar w:top="1134" w:right="1440" w:bottom="1134" w:left="1440" w:header="680" w:footer="737" w:gutter="0"/>
       <w:cols w:space="708"/>
@@ -852,7 +848,6 @@
   <w:p>
     <w:pPr>
       <w:pStyle w:val="Header"/>
-      <w:jc w:val="right"/>
       <w:rPr>
         <w:i/>
         <w:iCs/>
@@ -864,10 +859,145 @@
       <w:rPr>
         <w:i/>
         <w:iCs/>
+        <w:noProof/>
         <w:sz w:val="18"/>
         <w:szCs w:val="18"/>
       </w:rPr>
-      <w:t>May</w:t>
+      <mc:AlternateContent>
+        <mc:Choice Requires="wps">
+          <w:drawing>
+            <wp:anchor distT="45720" distB="45720" distL="114300" distR="114300" simplePos="0" relativeHeight="251659264" behindDoc="0" locked="0" layoutInCell="1" allowOverlap="1" wp14:anchorId="424BAB02" wp14:editId="0575E9F1">
+              <wp:simplePos x="0" y="0"/>
+              <wp:positionH relativeFrom="column">
+                <wp:posOffset>4870450</wp:posOffset>
+              </wp:positionH>
+              <wp:positionV relativeFrom="paragraph">
+                <wp:posOffset>-69850</wp:posOffset>
+              </wp:positionV>
+              <wp:extent cx="939800" cy="241300"/>
+              <wp:effectExtent l="0" t="0" r="0" b="6350"/>
+              <wp:wrapSquare wrapText="bothSides"/>
+              <wp:docPr id="217" name="Text Box 2"/>
+              <wp:cNvGraphicFramePr>
+                <a:graphicFrameLocks xmlns:a="http://schemas.openxmlformats.org/drawingml/2006/main"/>
+              </wp:cNvGraphicFramePr>
+              <a:graphic xmlns:a="http://schemas.openxmlformats.org/drawingml/2006/main">
+                <a:graphicData uri="http://schemas.microsoft.com/office/word/2010/wordprocessingShape">
+                  <wps:wsp>
+                    <wps:cNvSpPr txBox="1">
+                      <a:spLocks noChangeArrowheads="1"/>
+                    </wps:cNvSpPr>
+                    <wps:spPr bwMode="auto">
+                      <a:xfrm>
+                        <a:off x="0" y="0"/>
+                        <a:ext cx="939800" cy="241300"/>
+                      </a:xfrm>
+                      <a:prstGeom prst="rect">
+                        <a:avLst/>
+                      </a:prstGeom>
+                      <a:solidFill>
+                        <a:srgbClr val="FFFFFF"/>
+                      </a:solidFill>
+                      <a:ln w="9525">
+                        <a:noFill/>
+                        <a:miter lim="800000"/>
+                        <a:headEnd/>
+                        <a:tailEnd/>
+                      </a:ln>
+                    </wps:spPr>
+                    <wps:txbx>
+                      <w:txbxContent>
+                        <w:p>
+                          <w:r>
+                            <w:rPr>
+                              <w:i/>
+                              <w:iCs/>
+                              <w:sz w:val="18"/>
+                              <w:szCs w:val="18"/>
+                            </w:rPr>
+                            <w:t>May</w:t>
+                          </w:r>
+                          <w:r>
+                            <w:rPr>
+                              <w:i/>
+                              <w:iCs/>
+                              <w:sz w:val="18"/>
+                              <w:szCs w:val="18"/>
+                            </w:rPr>
+                            <w:t xml:space="preserve"> 20</w:t>
+                          </w:r>
+                          <w:r>
+                            <w:rPr>
+                              <w:i/>
+                              <w:iCs/>
+                              <w:sz w:val="18"/>
+                              <w:szCs w:val="18"/>
+                            </w:rPr>
+                            <w:t>22</w:t>
+                          </w:r>
+                        </w:p>
+                      </w:txbxContent>
+                    </wps:txbx>
+                    <wps:bodyPr rot="0" vert="horz" wrap="square" lIns="91440" tIns="45720" rIns="91440" bIns="45720" anchor="t" anchorCtr="0">
+                      <a:noAutofit/>
+                    </wps:bodyPr>
+                  </wps:wsp>
+                </a:graphicData>
+              </a:graphic>
+              <wp14:sizeRelH relativeFrom="margin">
+                <wp14:pctWidth>0</wp14:pctWidth>
+              </wp14:sizeRelH>
+              <wp14:sizeRelV relativeFrom="margin">
+                <wp14:pctHeight>0</wp14:pctHeight>
+              </wp14:sizeRelV>
+            </wp:anchor>
+          </w:drawing>
+        </mc:Choice>
+        <mc:Fallback>
+          <w:pict>
+            <v:shapetype w14:anchorId="424BAB02" id="_x0000_t202" coordsize="21600,21600" o:spt="202" path="m,l,21600r21600,l21600,xe">
+              <v:stroke joinstyle="miter"/>
+              <v:path gradientshapeok="t" o:connecttype="rect"/>
+            </v:shapetype>
+            <v:shape id="Text Box 2" o:spid="_x0000_s1026" type="#_x0000_t202" style="position:absolute;margin-left:383.5pt;margin-top:-5.5pt;width:74pt;height:19pt;z-index:251659264;visibility:visible;mso-wrap-style:square;mso-width-percent:0;mso-height-percent:0;mso-wrap-distance-left:9pt;mso-wrap-distance-top:3.6pt;mso-wrap-distance-right:9pt;mso-wrap-distance-bottom:3.6pt;mso-position-horizontal:absolute;mso-position-horizontal-relative:text;mso-position-vertical:absolute;mso-position-vertical-relative:text;mso-width-percent:0;mso-height-percent:0;mso-width-relative:margin;mso-height-relative:margin;v-text-anchor:top" o:gfxdata="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" stroked="f">
+              <v:textbox>
+                <w:txbxContent>
+                  <w:p>
+                    <w:r>
+                      <w:rPr>
+                        <w:i/>
+                        <w:iCs/>
+                        <w:sz w:val="18"/>
+                        <w:szCs w:val="18"/>
+                      </w:rPr>
+                      <w:t>May</w:t>
+                    </w:r>
+                    <w:r>
+                      <w:rPr>
+                        <w:i/>
+                        <w:iCs/>
+                        <w:sz w:val="18"/>
+                        <w:szCs w:val="18"/>
+                      </w:rPr>
+                      <w:t xml:space="preserve"> 20</w:t>
+                    </w:r>
+                    <w:r>
+                      <w:rPr>
+                        <w:i/>
+                        <w:iCs/>
+                        <w:sz w:val="18"/>
+                        <w:szCs w:val="18"/>
+                      </w:rPr>
+                      <w:t>22</w:t>
+                    </w:r>
+                  </w:p>
+                </w:txbxContent>
+              </v:textbox>
+              <w10:wrap type="square"/>
+            </v:shape>
+          </w:pict>
+        </mc:Fallback>
+      </mc:AlternateContent>
     </w:r>
     <w:r>
       <w:rPr>
@@ -876,16 +1006,7 @@
         <w:sz w:val="18"/>
         <w:szCs w:val="18"/>
       </w:rPr>
-      <w:t xml:space="preserve"> 20</w:t>
-    </w:r>
-    <w:r>
-      <w:rPr>
-        <w:i/>
-        <w:iCs/>
-        <w:sz w:val="18"/>
-        <w:szCs w:val="18"/>
-      </w:rPr>
-      <w:t>22</w:t>
+      <w:t xml:space="preserve"> Curriculum Vitae.</w:t>
     </w:r>
   </w:p>
 </w:hdr>

</xml_diff>

<commit_message>
Final touches. Feb 2024
</commit_message>
<xml_diff>
--- a/CV Rosario Hurtado Ramos.docx
+++ b/CV Rosario Hurtado Ramos.docx
@@ -1,33 +1,52 @@
 
 <file path=word/document.xml><?xml version="1.0" encoding="utf-8"?>
-<w:document xmlns:wpc="http://schemas.microsoft.com/office/word/2010/wordprocessingCanvas" xmlns:cx="http://schemas.microsoft.com/office/drawing/2014/chartex" xmlns:cx1="http://schemas.microsoft.com/office/drawing/2015/9/8/chartex" xmlns:cx2="http://schemas.microsoft.com/office/drawing/2015/10/21/chartex" xmlns:cx3="http://schemas.microsoft.com/office/drawing/2016/5/9/chartex" xmlns:cx4="http://schemas.microsoft.com/office/drawing/2016/5/10/chartex" xmlns:cx5="http://schemas.microsoft.com/office/drawing/2016/5/11/chartex" xmlns:cx6="http://schemas.microsoft.com/office/drawing/2016/5/12/chartex" xmlns:cx7="http://schemas.microsoft.com/office/drawing/2016/5/13/chartex" xmlns:cx8="http://schemas.microsoft.com/office/drawing/2016/5/14/chartex" xmlns:mc="http://schemas.openxmlformats.org/markup-compatibility/2006" xmlns:aink="http://schemas.microsoft.com/office/drawing/2016/ink" xmlns:am3d="http://schemas.microsoft.com/office/drawing/2017/model3d" xmlns:o="urn:schemas-microsoft-com:office:office" xmlns:oel="http://schemas.microsoft.com/office/2019/extlst" xmlns:r="http://schemas.openxmlformats.org/officeDocument/2006/relationships" xmlns:m="http://schemas.openxmlformats.org/officeDocument/2006/math" xmlns:v="urn:schemas-microsoft-com:vml" xmlns:wp14="http://schemas.microsoft.com/office/word/2010/wordprocessingDrawing" xmlns:wp="http://schemas.openxmlformats.org/drawingml/2006/wordprocessingDrawing" xmlns:w10="urn:schemas-microsoft-com:office:word" xmlns:w="http://schemas.openxmlformats.org/wordprocessingml/2006/main" xmlns:w14="http://schemas.microsoft.com/office/word/2010/wordml" xmlns:w15="http://schemas.microsoft.com/office/word/2012/wordml" xmlns:w16cex="http://schemas.microsoft.com/office/word/2018/wordml/cex" xmlns:w16cid="http://schemas.microsoft.com/office/word/2016/wordml/cid" xmlns:w16="http://schemas.microsoft.com/office/word/2018/wordml" xmlns:w16sdtdh="http://schemas.microsoft.com/office/word/2020/wordml/sdtdatahash" xmlns:w16se="http://schemas.microsoft.com/office/word/2015/wordml/symex" xmlns:wpg="http://schemas.microsoft.com/office/word/2010/wordprocessingGroup" xmlns:wpi="http://schemas.microsoft.com/office/word/2010/wordprocessingInk" xmlns:wne="http://schemas.microsoft.com/office/word/2006/wordml" xmlns:wps="http://schemas.microsoft.com/office/word/2010/wordprocessingShape" mc:Ignorable="w14 w15 w16se w16cid w16 w16cex w16sdtdh wp14">
+<w:document xmlns:wpc="http://schemas.microsoft.com/office/word/2010/wordprocessingCanvas" xmlns:cx="http://schemas.microsoft.com/office/drawing/2014/chartex" xmlns:cx1="http://schemas.microsoft.com/office/drawing/2015/9/8/chartex" xmlns:mc="http://schemas.openxmlformats.org/markup-compatibility/2006" xmlns:o="urn:schemas-microsoft-com:office:office" xmlns:r="http://schemas.openxmlformats.org/officeDocument/2006/relationships" xmlns:m="http://schemas.openxmlformats.org/officeDocument/2006/math" xmlns:v="urn:schemas-microsoft-com:vml" xmlns:wp14="http://schemas.microsoft.com/office/word/2010/wordprocessingDrawing" xmlns:wp="http://schemas.openxmlformats.org/drawingml/2006/wordprocessingDrawing" xmlns:w10="urn:schemas-microsoft-com:office:word" xmlns:w="http://schemas.openxmlformats.org/wordprocessingml/2006/main" xmlns:w14="http://schemas.microsoft.com/office/word/2010/wordml" xmlns:w15="http://schemas.microsoft.com/office/word/2012/wordml" xmlns:w16se="http://schemas.microsoft.com/office/word/2015/wordml/symex" xmlns:wpg="http://schemas.microsoft.com/office/word/2010/wordprocessingGroup" xmlns:wpi="http://schemas.microsoft.com/office/word/2010/wordprocessingInk" xmlns:wne="http://schemas.microsoft.com/office/word/2006/wordml" xmlns:wps="http://schemas.microsoft.com/office/word/2010/wordprocessingShape" mc:Ignorable="w14 w15 w16se wp14">
   <w:body>
     <w:p>
       <w:pPr>
         <w:spacing w:after="0"/>
+      </w:pPr>
+      <w:r>
+        <w:t xml:space="preserve">Title: </w:t>
+      </w:r>
+      <w:r>
         <w:rPr>
-          <w:lang w:val="es-MX"/>
+          <w:b/>
         </w:rPr>
-      </w:pPr>
-      <w:proofErr w:type="spellStart"/>
+        <w:t>Mrs</w:t>
+      </w:r>
+      <w:r>
+        <w:t xml:space="preserve">. </w:t>
+      </w:r>
+      <w:r>
+        <w:t xml:space="preserve"> </w:t>
+      </w:r>
+      <w:r>
+        <w:t>F</w:t>
+      </w:r>
+      <w:r>
+        <w:t xml:space="preserve">irst Names: </w:t>
+      </w:r>
       <w:r>
         <w:rPr>
-          <w:lang w:val="es-MX"/>
+          <w:b/>
         </w:rPr>
-        <w:t>Name</w:t>
-      </w:r>
-      <w:proofErr w:type="spellEnd"/>
+        <w:t>Maria Del Rosario</w:t>
+      </w:r>
+      <w:r>
+        <w:t>. Last Names</w:t>
+      </w:r>
+      <w:r>
+        <w:t xml:space="preserve">: </w:t>
+      </w:r>
       <w:r>
         <w:rPr>
-          <w:lang w:val="es-MX"/>
+          <w:b/>
         </w:rPr>
-        <w:t>: Mar</w:t>
-      </w:r>
-      <w:r>
-        <w:rPr>
-          <w:lang w:val="es-MX"/>
-        </w:rPr>
-        <w:t>ía del Rosario Hurtado Ramos</w:t>
+        <w:t>Hurtado Ramos</w:t>
+      </w:r>
+      <w:r>
+        <w:t xml:space="preserve"> </w:t>
       </w:r>
     </w:p>
     <w:p>
@@ -52,14 +71,11 @@
     <w:p>
       <w:pPr>
         <w:spacing w:after="0"/>
-        <w:rPr>
-          <w:color w:val="0563C1" w:themeColor="hyperlink"/>
-        </w:rPr>
       </w:pPr>
       <w:r>
         <w:t xml:space="preserve">Email: </w:t>
       </w:r>
-      <w:hyperlink r:id="rId6" w:history="1">
+      <w:hyperlink r:id="rId7" w:history="1">
         <w:r>
           <w:rPr>
             <w:rStyle w:val="Hyperlink"/>
@@ -87,331 +103,6 @@
         <w:jc w:val="center"/>
       </w:pPr>
       <w:r>
-        <w:t>Employment</w:t>
-      </w:r>
-    </w:p>
-    <w:p>
-      <w:r>
-        <w:rPr>
-          <w:b/>
-          <w:bCs/>
-        </w:rPr>
-        <w:t>201</w:t>
-      </w:r>
-      <w:r>
-        <w:rPr>
-          <w:b/>
-          <w:bCs/>
-        </w:rPr>
-        <w:t>7</w:t>
-      </w:r>
-      <w:r>
-        <w:rPr>
-          <w:b/>
-          <w:bCs/>
-        </w:rPr>
-        <w:t>-Current.</w:t>
-      </w:r>
-      <w:r>
-        <w:t xml:space="preserve"> Volunt</w:t>
-      </w:r>
-      <w:r>
-        <w:t>eer</w:t>
-      </w:r>
-      <w:r>
-        <w:t xml:space="preserve"> Gymnastics Coach Assistant. </w:t>
-      </w:r>
-      <w:r>
-        <w:t xml:space="preserve">Cherwell Gymnastics Club. </w:t>
-      </w:r>
-      <w:hyperlink r:id="rId7" w:history="1">
-        <w:r>
-          <w:rPr>
-            <w:rStyle w:val="Hyperlink"/>
-            <w:sz w:val="20"/>
-            <w:szCs w:val="20"/>
-          </w:rPr>
-          <w:t>http://www.cherwellgym.co.uk</w:t>
-        </w:r>
-      </w:hyperlink>
-    </w:p>
-    <w:p>
-      <w:r>
-        <w:rPr>
-          <w:b/>
-          <w:bCs/>
-        </w:rPr>
-        <w:t>2011-201</w:t>
-      </w:r>
-      <w:r>
-        <w:rPr>
-          <w:b/>
-          <w:bCs/>
-        </w:rPr>
-        <w:t>5</w:t>
-      </w:r>
-      <w:r>
-        <w:t xml:space="preserve">. </w:t>
-      </w:r>
-      <w:r>
-        <w:t>Volunteer</w:t>
-      </w:r>
-      <w:r>
-        <w:t xml:space="preserve"> Event Organizer for the Family Society. Wolfson College, University of Oxford.</w:t>
-      </w:r>
-      <w:r>
-        <w:t xml:space="preserve"> </w:t>
-      </w:r>
-      <w:r>
-        <w:t xml:space="preserve">Reason for leaving: </w:t>
-      </w:r>
-      <w:r>
-        <w:t>Moved out of the College</w:t>
-      </w:r>
-      <w:r>
-        <w:t>.</w:t>
-      </w:r>
-      <w:r>
-        <w:t xml:space="preserve"> </w:t>
-      </w:r>
-    </w:p>
-    <w:p>
-      <w:r>
-        <w:rPr>
-          <w:b/>
-          <w:bCs/>
-        </w:rPr>
-        <w:t>2014-2015.</w:t>
-      </w:r>
-      <w:r>
-        <w:t xml:space="preserve"> Data entry for Researcher </w:t>
-      </w:r>
-      <w:r>
-        <w:t xml:space="preserve">Lisa Patrick Bentley </w:t>
-      </w:r>
-      <w:r>
-        <w:t>at Ecosystems Lab, University of Oxford.</w:t>
-      </w:r>
-      <w:r>
-        <w:t xml:space="preserve"> </w:t>
-      </w:r>
-      <w:r>
-        <w:t xml:space="preserve">Reason for leaving: </w:t>
-      </w:r>
-      <w:r>
-        <w:t>Temporary job</w:t>
-      </w:r>
-      <w:r>
-        <w:t>.</w:t>
-      </w:r>
-      <w:r>
-        <w:t xml:space="preserve"> </w:t>
-      </w:r>
-    </w:p>
-    <w:p>
-      <w:pPr>
-        <w:jc w:val="both"/>
-      </w:pPr>
-      <w:r>
-        <w:rPr>
-          <w:b/>
-          <w:bCs/>
-        </w:rPr>
-        <w:t xml:space="preserve">2009-2011. </w:t>
-      </w:r>
-      <w:r>
-        <w:t>Student Services Manager</w:t>
-      </w:r>
-      <w:r>
-        <w:t xml:space="preserve"> and Data Entry Manager</w:t>
-      </w:r>
-      <w:r>
-        <w:t xml:space="preserve">. Foreign </w:t>
-      </w:r>
-      <w:r>
-        <w:t>L</w:t>
-      </w:r>
-      <w:r>
-        <w:t xml:space="preserve">anguage </w:t>
-      </w:r>
-      <w:r>
-        <w:t>C</w:t>
-      </w:r>
-      <w:r>
-        <w:t>entre. National Autonomous University of Mexico (UNAM)</w:t>
-      </w:r>
-      <w:r>
-        <w:t xml:space="preserve">, Campus </w:t>
-      </w:r>
-      <w:proofErr w:type="spellStart"/>
-      <w:r>
-        <w:t>Acatlan</w:t>
-      </w:r>
-      <w:proofErr w:type="spellEnd"/>
-      <w:r>
-        <w:t xml:space="preserve">. </w:t>
-      </w:r>
-      <w:bookmarkStart w:id="0" w:name="_Hlk102503215"/>
-      <w:r>
-        <w:t>Reason for leaving: Moving to UK.</w:t>
-      </w:r>
-      <w:bookmarkEnd w:id="0"/>
-    </w:p>
-    <w:p>
-      <w:pPr>
-        <w:jc w:val="both"/>
-      </w:pPr>
-      <w:r>
-        <w:rPr>
-          <w:b/>
-          <w:bCs/>
-        </w:rPr>
-        <w:t>2006-2011.</w:t>
-      </w:r>
-      <w:r>
-        <w:t xml:space="preserve"> System tester. Systems Department at Technological Development Centre. National Autonomous University of Mexico (UNAM)</w:t>
-      </w:r>
-      <w:r>
-        <w:t xml:space="preserve">, Campus </w:t>
-      </w:r>
-      <w:proofErr w:type="spellStart"/>
-      <w:r>
-        <w:t>Acatlan</w:t>
-      </w:r>
-      <w:proofErr w:type="spellEnd"/>
-      <w:r>
-        <w:t xml:space="preserve">. Reason for leaving: Moving to UK. </w:t>
-      </w:r>
-    </w:p>
-    <w:p>
-      <w:pPr>
-        <w:jc w:val="both"/>
-      </w:pPr>
-      <w:r>
-        <w:rPr>
-          <w:b/>
-          <w:bCs/>
-        </w:rPr>
-        <w:t>2004-2006.</w:t>
-      </w:r>
-      <w:r>
-        <w:t xml:space="preserve"> IT Administrator. Computing Services Department at Technological Development Centre. National Autonomous University of Mexico (UNAM)</w:t>
-      </w:r>
-      <w:r>
-        <w:t xml:space="preserve">, Campus </w:t>
-      </w:r>
-      <w:proofErr w:type="spellStart"/>
-      <w:r>
-        <w:t>Acatlan</w:t>
-      </w:r>
-      <w:proofErr w:type="spellEnd"/>
-      <w:r>
-        <w:t xml:space="preserve">. Reason for leaving: Promotion. </w:t>
-      </w:r>
-    </w:p>
-    <w:p>
-      <w:pPr>
-        <w:jc w:val="both"/>
-      </w:pPr>
-      <w:r>
-        <w:rPr>
-          <w:b/>
-          <w:bCs/>
-        </w:rPr>
-        <w:t>1998-2004.</w:t>
-      </w:r>
-      <w:r>
-        <w:t xml:space="preserve"> </w:t>
-      </w:r>
-      <w:r>
-        <w:t>Teacher</w:t>
-      </w:r>
-      <w:r>
-        <w:t xml:space="preserve"> Assistant</w:t>
-      </w:r>
-      <w:r>
-        <w:t>/Data Entry Assistant</w:t>
-      </w:r>
-      <w:r>
-        <w:t>. Department of Mathematics and Engineering. National Autonomous University of Mexico (UNAM)</w:t>
-      </w:r>
-      <w:r>
-        <w:t xml:space="preserve">, Campus </w:t>
-      </w:r>
-      <w:proofErr w:type="spellStart"/>
-      <w:r>
-        <w:t>Acatlan</w:t>
-      </w:r>
-      <w:proofErr w:type="spellEnd"/>
-      <w:r>
-        <w:t>. Reason for leaving: Promotion.</w:t>
-      </w:r>
-    </w:p>
-    <w:p>
-      <w:pPr>
-        <w:jc w:val="both"/>
-      </w:pPr>
-      <w:r>
-        <w:rPr>
-          <w:b/>
-          <w:bCs/>
-        </w:rPr>
-        <w:t>1997-2004.</w:t>
-      </w:r>
-      <w:r>
-        <w:t xml:space="preserve"> Undergraduate Mathematics </w:t>
-      </w:r>
-      <w:r>
-        <w:t>Teacher Assistant.</w:t>
-      </w:r>
-      <w:r>
-        <w:t xml:space="preserve"> Department of Mathematics and Engineering at National Autonomous University of Mexico (UNAM)</w:t>
-      </w:r>
-      <w:r>
-        <w:t xml:space="preserve">, Campus </w:t>
-      </w:r>
-      <w:proofErr w:type="spellStart"/>
-      <w:r>
-        <w:t>Acatlan</w:t>
-      </w:r>
-      <w:proofErr w:type="spellEnd"/>
-      <w:r>
-        <w:t>.</w:t>
-      </w:r>
-      <w:r>
-        <w:t xml:space="preserve"> </w:t>
-      </w:r>
-      <w:r>
-        <w:t>Reason for leaving: Schedul</w:t>
-      </w:r>
-      <w:r>
-        <w:t>ing</w:t>
-      </w:r>
-      <w:r>
-        <w:t xml:space="preserve"> issues.</w:t>
-      </w:r>
-    </w:p>
-    <w:p>
-      <w:pPr>
-        <w:jc w:val="both"/>
-      </w:pPr>
-      <w:r>
-        <w:rPr>
-          <w:b/>
-          <w:bCs/>
-        </w:rPr>
-        <w:t>1992-1994.</w:t>
-      </w:r>
-      <w:r>
-        <w:t xml:space="preserve"> Secretary. Metropolitan Containers Ltd. Mexico. Reason for leaving: Starting University.</w:t>
-      </w:r>
-    </w:p>
-    <w:p>
-      <w:pPr>
-        <w:pStyle w:val="Heading1"/>
-        <w:jc w:val="center"/>
-      </w:pPr>
-      <w:r>
         <w:t>Education</w:t>
       </w:r>
     </w:p>
@@ -419,11 +110,12 @@
       <w:r>
         <w:rPr>
           <w:noProof/>
+          <w:lang w:eastAsia="en-GB"/>
         </w:rPr>
         <mc:AlternateContent>
           <mc:Choice Requires="wps">
             <w:drawing>
-              <wp:anchor distT="0" distB="0" distL="114300" distR="114300" simplePos="0" relativeHeight="251660288" behindDoc="0" locked="0" layoutInCell="1" allowOverlap="1" wp14:anchorId="0399EFCE" wp14:editId="43916D08">
+              <wp:anchor distT="0" distB="0" distL="114300" distR="114300" simplePos="0" relativeHeight="251660288" behindDoc="0" locked="0" layoutInCell="1" allowOverlap="1" wp14:anchorId="1F72BA73" wp14:editId="0F678F0B">
                 <wp:simplePos x="0" y="0"/>
                 <wp:positionH relativeFrom="column">
                   <wp:posOffset>-12700</wp:posOffset>
@@ -479,7 +171,7 @@
           </mc:Choice>
           <mc:Fallback>
             <w:pict>
-              <v:line w14:anchorId="2573F186" id="Straight Connector 2" o:spid="_x0000_s1026" style="position:absolute;flip:y;z-index:251660288;visibility:visible;mso-wrap-style:square;mso-width-percent:0;mso-height-percent:0;mso-wrap-distance-left:9pt;mso-wrap-distance-top:0;mso-wrap-distance-right:9pt;mso-wrap-distance-bottom:0;mso-position-horizontal:absolute;mso-position-horizontal-relative:text;mso-position-vertical:absolute;mso-position-vertical-relative:text;mso-width-percent:0;mso-height-percent:0;mso-width-relative:margin;mso-height-relative:margin" from="-1pt,19.05pt" to="171.5pt,20.05pt" o:gfxdata="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" strokecolor="#4472c4 [3204]" strokeweight="1pt">
+              <v:line w14:anchorId="3230F6E2" id="Straight Connector 2" o:spid="_x0000_s1026" style="position:absolute;flip:y;z-index:251660288;visibility:visible;mso-wrap-style:square;mso-width-percent:0;mso-height-percent:0;mso-wrap-distance-left:9pt;mso-wrap-distance-top:0;mso-wrap-distance-right:9pt;mso-wrap-distance-bottom:0;mso-position-horizontal:absolute;mso-position-horizontal-relative:text;mso-position-vertical:absolute;mso-position-vertical-relative:text;mso-width-percent:0;mso-height-percent:0;mso-width-relative:margin;mso-height-relative:margin" from="-1pt,19.05pt" to="171.5pt,20.05pt" o:gfxdata="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" strokecolor="#4472c4 [3204]" strokeweight="1pt">
                 <v:stroke joinstyle="miter"/>
               </v:line>
             </w:pict>
@@ -505,27 +197,36 @@
         <w:t>National Autonomous University of Mexico</w:t>
       </w:r>
       <w:r>
-        <w:t xml:space="preserve"> (UNAM), Campus Polanco.</w:t>
+        <w:t xml:space="preserve"> (UNAM), Campus Polanco. Grade: </w:t>
+      </w:r>
+      <w:proofErr w:type="gramStart"/>
+      <w:r>
+        <w:t>9</w:t>
+      </w:r>
+      <w:proofErr w:type="gramEnd"/>
+      <w:r>
+        <w:t>.</w:t>
       </w:r>
     </w:p>
     <w:p>
       <w:r>
         <w:rPr>
           <w:noProof/>
+          <w:lang w:eastAsia="en-GB"/>
         </w:rPr>
         <mc:AlternateContent>
           <mc:Choice Requires="wps">
             <w:drawing>
-              <wp:anchor distT="0" distB="0" distL="114300" distR="114300" simplePos="0" relativeHeight="251659264" behindDoc="0" locked="0" layoutInCell="1" allowOverlap="1" wp14:anchorId="3D10926A" wp14:editId="3FCDC36D">
+              <wp:anchor distT="0" distB="0" distL="114300" distR="114300" simplePos="0" relativeHeight="251659264" behindDoc="0" locked="0" layoutInCell="1" allowOverlap="1" wp14:anchorId="12E7547E" wp14:editId="399F40B9">
                 <wp:simplePos x="0" y="0"/>
                 <wp:positionH relativeFrom="column">
                   <wp:posOffset>-6350</wp:posOffset>
                 </wp:positionH>
                 <wp:positionV relativeFrom="paragraph">
-                  <wp:posOffset>216535</wp:posOffset>
+                  <wp:posOffset>213360</wp:posOffset>
                 </wp:positionV>
-                <wp:extent cx="2933700" cy="6350"/>
-                <wp:effectExtent l="0" t="0" r="19050" b="31750"/>
+                <wp:extent cx="3822700" cy="12700"/>
+                <wp:effectExtent l="0" t="0" r="25400" b="25400"/>
                 <wp:wrapNone/>
                 <wp:docPr id="1" name="Straight Connector 1"/>
                 <wp:cNvGraphicFramePr/>
@@ -536,7 +237,7 @@
                       <wps:spPr>
                         <a:xfrm flipV="1">
                           <a:off x="0" y="0"/>
-                          <a:ext cx="2933700" cy="6350"/>
+                          <a:ext cx="3822700" cy="12700"/>
                         </a:xfrm>
                         <a:prstGeom prst="line">
                           <a:avLst/>
@@ -561,12 +262,18 @@
                     </wps:wsp>
                   </a:graphicData>
                 </a:graphic>
+                <wp14:sizeRelH relativeFrom="margin">
+                  <wp14:pctWidth>0</wp14:pctWidth>
+                </wp14:sizeRelH>
+                <wp14:sizeRelV relativeFrom="margin">
+                  <wp14:pctHeight>0</wp14:pctHeight>
+                </wp14:sizeRelV>
               </wp:anchor>
             </w:drawing>
           </mc:Choice>
           <mc:Fallback>
             <w:pict>
-              <v:line w14:anchorId="396B55BB" id="Straight Connector 1" o:spid="_x0000_s1026" style="position:absolute;flip:y;z-index:251659264;visibility:visible;mso-wrap-style:square;mso-wrap-distance-left:9pt;mso-wrap-distance-top:0;mso-wrap-distance-right:9pt;mso-wrap-distance-bottom:0;mso-position-horizontal:absolute;mso-position-horizontal-relative:text;mso-position-vertical:absolute;mso-position-vertical-relative:text" from="-.5pt,17.05pt" to="230.5pt,17.55pt" o:gfxdata="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" strokecolor="#4472c4 [3204]" strokeweight="1pt">
+              <v:line w14:anchorId="35171435" id="Straight Connector 1" o:spid="_x0000_s1026" style="position:absolute;flip:y;z-index:251659264;visibility:visible;mso-wrap-style:square;mso-width-percent:0;mso-height-percent:0;mso-wrap-distance-left:9pt;mso-wrap-distance-top:0;mso-wrap-distance-right:9pt;mso-wrap-distance-bottom:0;mso-position-horizontal:absolute;mso-position-horizontal-relative:text;mso-position-vertical:absolute;mso-position-vertical-relative:text;mso-width-percent:0;mso-height-percent:0;mso-width-relative:margin;mso-height-relative:margin" from="-.5pt,16.8pt" to="300.5pt,17.8pt" o:gfxdata="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" strokecolor="#4472c4 [3204]" strokeweight="1pt">
                 <v:stroke joinstyle="miter"/>
               </v:line>
             </w:pict>
@@ -574,12 +281,12 @@
         </mc:AlternateContent>
       </w:r>
       <w:r>
-        <w:t>BSc in Applied Mathematics and Computer Science</w:t>
-      </w:r>
-    </w:p>
-    <w:p>
-      <w:pPr>
-        <w:jc w:val="both"/>
+        <w:t>Bachelor of Science in Applied Mathematics and Computer Science</w:t>
+      </w:r>
+    </w:p>
+    <w:p>
+      <w:pPr>
+        <w:spacing w:after="0"/>
       </w:pPr>
       <w:r>
         <w:rPr>
@@ -603,20 +310,22 @@
       </w:r>
       <w:proofErr w:type="spellEnd"/>
       <w:r>
-        <w:t>.</w:t>
+        <w:t>. Grade: 8.3</w:t>
       </w:r>
     </w:p>
     <w:p>
       <w:pPr>
         <w:pStyle w:val="Heading1"/>
+        <w:spacing w:before="120" w:after="120"/>
         <w:jc w:val="center"/>
       </w:pPr>
       <w:r>
-        <w:t>Additional education</w:t>
-      </w:r>
-    </w:p>
-    <w:p>
-      <w:pPr>
+        <w:t>Further Education</w:t>
+      </w:r>
+    </w:p>
+    <w:p>
+      <w:pPr>
+        <w:spacing w:after="0"/>
         <w:jc w:val="both"/>
       </w:pPr>
       <w:r>
@@ -642,6 +351,7 @@
     </w:p>
     <w:p>
       <w:pPr>
+        <w:spacing w:after="0"/>
         <w:jc w:val="both"/>
       </w:pPr>
       <w:r>
@@ -649,7 +359,21 @@
           <w:b/>
           <w:bCs/>
         </w:rPr>
-        <w:t>2019-</w:t>
+        <w:t>201</w:t>
+      </w:r>
+      <w:r>
+        <w:rPr>
+          <w:b/>
+          <w:bCs/>
+        </w:rPr>
+        <w:t>8</w:t>
+      </w:r>
+      <w:r>
+        <w:rPr>
+          <w:b/>
+          <w:bCs/>
+        </w:rPr>
+        <w:t>-</w:t>
       </w:r>
       <w:r>
         <w:rPr>
@@ -671,38 +395,15 @@
         <w:t xml:space="preserve">ESOL </w:t>
       </w:r>
       <w:r>
-        <w:t>Level 2. Abingdon and Witney College.</w:t>
-      </w:r>
-    </w:p>
-    <w:p>
-      <w:pPr>
-        <w:jc w:val="both"/>
-      </w:pPr>
-      <w:r>
-        <w:rPr>
-          <w:b/>
-          <w:bCs/>
-        </w:rPr>
-        <w:t>2018-2019</w:t>
-      </w:r>
-      <w:r>
-        <w:t xml:space="preserve">. </w:t>
-      </w:r>
-      <w:r>
-        <w:t xml:space="preserve">English </w:t>
-      </w:r>
-      <w:r>
-        <w:t xml:space="preserve">and Functional skills </w:t>
-      </w:r>
-      <w:r>
-        <w:t xml:space="preserve">ESOL </w:t>
-      </w:r>
-      <w:r>
-        <w:t>Level 1. Abingdon and Witney College.</w:t>
-      </w:r>
-    </w:p>
-    <w:p>
-      <w:pPr>
+        <w:t xml:space="preserve">Levels 1 and </w:t>
+      </w:r>
+      <w:r>
+        <w:t>2. Abingdon and Witney College.</w:t>
+      </w:r>
+    </w:p>
+    <w:p>
+      <w:pPr>
+        <w:spacing w:after="0"/>
         <w:jc w:val="both"/>
         <w:rPr>
           <w:b/>
@@ -731,37 +432,673 @@
     </w:p>
     <w:p>
       <w:pPr>
-        <w:jc w:val="both"/>
+        <w:pStyle w:val="Heading1"/>
+        <w:spacing w:before="120" w:after="120"/>
+        <w:jc w:val="center"/>
+      </w:pPr>
+      <w:r>
+        <w:t>Training and continued Professional Development</w:t>
+      </w:r>
+    </w:p>
+    <w:p>
+      <w:pPr>
+        <w:spacing w:before="120" w:after="0"/>
+      </w:pPr>
+      <w:r>
+        <w:t xml:space="preserve">Organising Body: Oxfordshire First Aid </w:t>
+      </w:r>
+    </w:p>
+    <w:p>
+      <w:pPr>
+        <w:pStyle w:val="ListParagraph"/>
+        <w:numPr>
+          <w:ilvl w:val="0"/>
+          <w:numId w:val="1"/>
+        </w:numPr>
+        <w:spacing w:after="0"/>
+      </w:pPr>
+      <w:r>
+        <w:t>Certificate in Level 3 Emergency Paediatric First Aid Organising (March 2023)</w:t>
+      </w:r>
+    </w:p>
+    <w:p>
+      <w:pPr>
+        <w:pStyle w:val="ListParagraph"/>
+        <w:numPr>
+          <w:ilvl w:val="0"/>
+          <w:numId w:val="1"/>
+        </w:numPr>
+        <w:spacing w:after="0"/>
+      </w:pPr>
+      <w:r>
+        <w:t>Certificate in Level 3 Emergency First Aid at work (March 2023)</w:t>
+      </w:r>
+    </w:p>
+    <w:p>
+      <w:pPr>
+        <w:spacing w:before="120" w:after="0"/>
+      </w:pPr>
+      <w:r>
+        <w:t xml:space="preserve">Organising Body: The River Learning Trust </w:t>
+      </w:r>
+    </w:p>
+    <w:p>
+      <w:pPr>
+        <w:pStyle w:val="ListParagraph"/>
+        <w:numPr>
+          <w:ilvl w:val="0"/>
+          <w:numId w:val="2"/>
+        </w:numPr>
+        <w:spacing w:after="0"/>
+      </w:pPr>
+      <w:r>
+        <w:t>Certificate in Safeguarding and Child Protection (September 2022)</w:t>
+      </w:r>
+    </w:p>
+    <w:p>
+      <w:pPr>
+        <w:pStyle w:val="ListParagraph"/>
+        <w:numPr>
+          <w:ilvl w:val="0"/>
+          <w:numId w:val="2"/>
+        </w:numPr>
+        <w:spacing w:after="0"/>
+      </w:pPr>
+      <w:r>
+        <w:t>Certificate in GDPR for Education (July 2022)</w:t>
+      </w:r>
+    </w:p>
+    <w:p>
+      <w:pPr>
+        <w:pStyle w:val="ListParagraph"/>
+        <w:numPr>
+          <w:ilvl w:val="0"/>
+          <w:numId w:val="2"/>
+        </w:numPr>
+        <w:spacing w:after="0"/>
+      </w:pPr>
+      <w:r>
+        <w:t>Certificate in Slips, Trips and Falls in Education (July 2022)</w:t>
+      </w:r>
+    </w:p>
+    <w:p>
+      <w:pPr>
+        <w:pStyle w:val="ListParagraph"/>
+        <w:numPr>
+          <w:ilvl w:val="0"/>
+          <w:numId w:val="2"/>
+        </w:numPr>
+        <w:spacing w:after="0"/>
+      </w:pPr>
+      <w:r>
+        <w:t>Certificate in Fire Awareness (July 2022)</w:t>
+      </w:r>
+    </w:p>
+    <w:p>
+      <w:pPr>
+        <w:pStyle w:val="ListParagraph"/>
+        <w:numPr>
+          <w:ilvl w:val="0"/>
+          <w:numId w:val="2"/>
+        </w:numPr>
+        <w:spacing w:after="0"/>
+      </w:pPr>
+      <w:r>
+        <w:t>Certificate in Food Hygiene Organising (July 2022)</w:t>
+      </w:r>
+    </w:p>
+    <w:p>
+      <w:pPr>
+        <w:pStyle w:val="ListParagraph"/>
+        <w:numPr>
+          <w:ilvl w:val="0"/>
+          <w:numId w:val="2"/>
+        </w:numPr>
+        <w:spacing w:after="0"/>
+      </w:pPr>
+      <w:r>
+        <w:t>Certificate in Manual Handling (July 2022)</w:t>
+      </w:r>
+    </w:p>
+    <w:p>
+      <w:pPr>
+        <w:pStyle w:val="ListParagraph"/>
+        <w:numPr>
+          <w:ilvl w:val="0"/>
+          <w:numId w:val="2"/>
+        </w:numPr>
+        <w:spacing w:after="0"/>
+      </w:pPr>
+      <w:r>
+        <w:t xml:space="preserve">Certificate in Health and Safety at work </w:t>
+      </w:r>
+    </w:p>
+    <w:p>
+      <w:pPr>
+        <w:spacing w:before="120" w:after="0"/>
+      </w:pPr>
+      <w:r>
+        <w:t xml:space="preserve">Organising Body: HM Government </w:t>
+      </w:r>
+    </w:p>
+    <w:p>
+      <w:pPr>
+        <w:spacing w:after="0"/>
+        <w:rPr>
+          <w:color w:val="0563C1" w:themeColor="hyperlink"/>
+        </w:rPr>
+      </w:pPr>
+      <w:r>
+        <w:t>Certificate in Prevent (July 2022)</w:t>
+      </w:r>
+    </w:p>
+    <w:p>
+      <w:pPr>
+        <w:pStyle w:val="Heading1"/>
+        <w:spacing w:before="120"/>
+        <w:jc w:val="center"/>
+      </w:pPr>
+      <w:r>
+        <w:t xml:space="preserve">Current </w:t>
+      </w:r>
+      <w:r>
+        <w:t>Employment</w:t>
+      </w:r>
+    </w:p>
+    <w:p>
+      <w:pPr>
+        <w:pStyle w:val="ListParagraph"/>
+        <w:numPr>
+          <w:ilvl w:val="0"/>
+          <w:numId w:val="3"/>
+        </w:numPr>
+        <w:spacing w:before="120" w:after="120"/>
+        <w:ind w:left="357" w:hanging="357"/>
       </w:pPr>
       <w:r>
         <w:rPr>
           <w:b/>
-          <w:bCs/>
         </w:rPr>
-        <w:t>1998</w:t>
-      </w:r>
-      <w:r>
-        <w:t xml:space="preserve">. Teacher training. </w:t>
-      </w:r>
-      <w:r>
-        <w:t>Docent Formation Department</w:t>
-      </w:r>
-      <w:r>
-        <w:t xml:space="preserve">. </w:t>
-      </w:r>
-      <w:r>
-        <w:t>National Autonomous University of Mexico (UNAM)</w:t>
-      </w:r>
-      <w:r>
-        <w:t xml:space="preserve">, Campus </w:t>
+        <w:t>Spanish After School Club Teacher</w:t>
+      </w:r>
+      <w:r>
+        <w:t xml:space="preserve"> (April 2023 - present)</w:t>
+      </w:r>
+    </w:p>
+    <w:p>
+      <w:pPr>
+        <w:spacing w:after="0"/>
+      </w:pPr>
+      <w:r>
+        <w:t>Employer: The RLT /</w:t>
       </w:r>
       <w:proofErr w:type="spellStart"/>
       <w:r>
+        <w:t>Wolvercote</w:t>
+      </w:r>
+      <w:proofErr w:type="spellEnd"/>
+      <w:r>
+        <w:t xml:space="preserve"> Primary School. </w:t>
+      </w:r>
+    </w:p>
+    <w:p>
+      <w:pPr>
+        <w:spacing w:after="120"/>
+      </w:pPr>
+      <w:r>
+        <w:t>Main Duties: Preparing and delivering weekly Spanish lessons for pupils in KS2.</w:t>
+      </w:r>
+    </w:p>
+    <w:p>
+      <w:pPr>
+        <w:pStyle w:val="ListParagraph"/>
+        <w:numPr>
+          <w:ilvl w:val="0"/>
+          <w:numId w:val="3"/>
+        </w:numPr>
+        <w:spacing w:before="120" w:after="120"/>
+      </w:pPr>
+      <w:r>
+        <w:rPr>
+          <w:b/>
+        </w:rPr>
+        <w:t>Teaching assistant</w:t>
+      </w:r>
+      <w:r>
+        <w:t xml:space="preserve"> (September 2022 - present)</w:t>
+      </w:r>
+    </w:p>
+    <w:p>
+      <w:pPr>
+        <w:spacing w:after="0"/>
+      </w:pPr>
+      <w:r>
+        <w:t>Employer: The RLT /</w:t>
+      </w:r>
+      <w:proofErr w:type="spellStart"/>
+      <w:r>
+        <w:t>Wolvercote</w:t>
+      </w:r>
+      <w:proofErr w:type="spellEnd"/>
+      <w:r>
+        <w:t xml:space="preserve"> Primary School, OX2 8AQ, United Kingdom </w:t>
+      </w:r>
+    </w:p>
+    <w:p>
+      <w:pPr>
+        <w:spacing w:after="0"/>
+        <w:jc w:val="both"/>
+      </w:pPr>
+      <w:r>
+        <w:t>Main Duties: Assisting the main teacher with the day-to-day activities.</w:t>
+      </w:r>
+      <w:r>
+        <w:t xml:space="preserve"> S</w:t>
+      </w:r>
+      <w:r>
+        <w:t>upervise and provide particular support for pupils</w:t>
+      </w:r>
+      <w:r>
+        <w:t>. S</w:t>
+      </w:r>
+      <w:r>
+        <w:t xml:space="preserve">upport pupils on small groups </w:t>
+      </w:r>
+      <w:r>
+        <w:t xml:space="preserve">and </w:t>
+      </w:r>
+      <w:r>
+        <w:t>on a 1:1 basis</w:t>
+      </w:r>
+      <w:r>
+        <w:t>. P</w:t>
+      </w:r>
+      <w:r>
+        <w:t>rovide feedback to pupils</w:t>
+      </w:r>
+      <w:r>
+        <w:t>. P</w:t>
+      </w:r>
+      <w:r>
+        <w:t>repare classroom as directed for lessons</w:t>
+      </w:r>
+      <w:r>
+        <w:t>. D</w:t>
+      </w:r>
+      <w:r>
+        <w:t xml:space="preserve">etect </w:t>
+      </w:r>
+      <w:r>
+        <w:t>pupils’</w:t>
+      </w:r>
+      <w:r>
+        <w:t xml:space="preserve"> problems/progress/achievements and report it; support the teacher in managing pupil behaviour and reporting difficulties as appropriate</w:t>
+      </w:r>
+      <w:r>
+        <w:t>. A</w:t>
+      </w:r>
+      <w:r>
+        <w:t>ssist with the supervision of pupils at break and lunchtime and reporting all concerns to an appropriate person; accompany teaching staff and pupils on visits, trips and out of school activities as required; ensure all pupils have equal access to opportunities to learn and develop. I also work closely with two children with special education needs.</w:t>
+      </w:r>
+    </w:p>
+    <w:p>
+      <w:pPr>
+        <w:pStyle w:val="ListParagraph"/>
+        <w:numPr>
+          <w:ilvl w:val="0"/>
+          <w:numId w:val="3"/>
+        </w:numPr>
+        <w:spacing w:before="120" w:after="120"/>
+        <w:ind w:left="357" w:hanging="357"/>
+      </w:pPr>
+      <w:r>
+        <w:rPr>
+          <w:b/>
+        </w:rPr>
+        <w:lastRenderedPageBreak/>
+        <w:t>Child Care Assistant</w:t>
+      </w:r>
+      <w:r>
+        <w:t xml:space="preserve">  (April 2023 - present)</w:t>
+      </w:r>
+    </w:p>
+    <w:p>
+      <w:pPr>
+        <w:spacing w:after="0"/>
+      </w:pPr>
+      <w:r>
+        <w:t>Employer: The RLT /</w:t>
+      </w:r>
+      <w:proofErr w:type="spellStart"/>
+      <w:r>
+        <w:t>Wolvercote</w:t>
+      </w:r>
+      <w:proofErr w:type="spellEnd"/>
+      <w:r>
+        <w:t xml:space="preserve"> Primary School.</w:t>
+      </w:r>
+    </w:p>
+    <w:p>
+      <w:pPr>
+        <w:spacing w:after="0"/>
+        <w:jc w:val="both"/>
+      </w:pPr>
+      <w:r>
+        <w:t xml:space="preserve">Main Duties: Taking the register during Breakfast Club Planning activities and delivering child care during Breakfast and After School Club. </w:t>
+      </w:r>
+    </w:p>
+    <w:p>
+      <w:pPr>
+        <w:spacing w:before="120" w:after="120"/>
+        <w:jc w:val="center"/>
+      </w:pPr>
+      <w:r>
+        <w:rPr>
+          <w:rFonts w:asciiTheme="majorHAnsi" w:eastAsiaTheme="majorEastAsia" w:hAnsiTheme="majorHAnsi" w:cstheme="majorBidi"/>
+          <w:color w:val="2F5496" w:themeColor="accent1" w:themeShade="BF"/>
+          <w:sz w:val="32"/>
+          <w:szCs w:val="32"/>
+        </w:rPr>
+        <w:t>Employment History</w:t>
+      </w:r>
+    </w:p>
+    <w:p>
+      <w:pPr>
+        <w:pStyle w:val="ListParagraph"/>
+        <w:numPr>
+          <w:ilvl w:val="0"/>
+          <w:numId w:val="4"/>
+        </w:numPr>
+        <w:spacing w:after="0"/>
+        <w:jc w:val="both"/>
+      </w:pPr>
+      <w:r>
+        <w:t>Volunteer Coaching Assistant (September 2017- March 2020)</w:t>
+      </w:r>
+    </w:p>
+    <w:p>
+      <w:pPr>
+        <w:spacing w:before="120" w:after="0"/>
+        <w:jc w:val="both"/>
+      </w:pPr>
+      <w:r>
+        <w:t xml:space="preserve">Employer: Cherwell Gymnastic Club, OX27EE, United Kingdom </w:t>
+      </w:r>
+    </w:p>
+    <w:p>
+      <w:pPr>
+        <w:spacing w:after="0"/>
+        <w:jc w:val="both"/>
+      </w:pPr>
+      <w:r>
+        <w:t xml:space="preserve">Main Duties: Helping coaching 6-15 year old gymnastics students. </w:t>
+      </w:r>
+    </w:p>
+    <w:p>
+      <w:pPr>
+        <w:spacing w:after="0"/>
+        <w:jc w:val="both"/>
+      </w:pPr>
+      <w:r>
+        <w:t>Reason for Leaving: Due COVID-19, the club reduced the number of volunteers. I am still a volunteer but I have not been back in face-to-face lessons since March 2020.</w:t>
+      </w:r>
+    </w:p>
+    <w:p>
+      <w:pPr>
+        <w:pStyle w:val="ListParagraph"/>
+        <w:numPr>
+          <w:ilvl w:val="0"/>
+          <w:numId w:val="4"/>
+        </w:numPr>
+        <w:spacing w:before="120" w:after="0"/>
+        <w:ind w:left="357" w:hanging="357"/>
+      </w:pPr>
+      <w:r>
+        <w:t>Database Entry Assistant (March 2014 - October 2014)</w:t>
+      </w:r>
+    </w:p>
+    <w:p>
+      <w:pPr>
+        <w:spacing w:before="120" w:after="0"/>
+      </w:pPr>
+      <w:r>
+        <w:t xml:space="preserve">Employer: Researcher Lisa Patrick Bentley at Ecosystems Lab, University of Oxford, UK. </w:t>
+      </w:r>
+    </w:p>
+    <w:p>
+      <w:pPr>
+        <w:spacing w:after="0"/>
+      </w:pPr>
+      <w:r>
+        <w:t xml:space="preserve">Main Duties: Capturing data into a database. Reason for Leaving: Temporary job. </w:t>
+      </w:r>
+    </w:p>
+    <w:p>
+      <w:pPr>
+        <w:pStyle w:val="ListParagraph"/>
+        <w:numPr>
+          <w:ilvl w:val="0"/>
+          <w:numId w:val="4"/>
+        </w:numPr>
+        <w:spacing w:before="120" w:after="0"/>
+        <w:ind w:left="357" w:hanging="357"/>
+      </w:pPr>
+      <w:r>
+        <w:t>Volunteer Chair of the Family Society (September 2011 - August 2015)</w:t>
+      </w:r>
+    </w:p>
+    <w:p>
+      <w:pPr>
+        <w:spacing w:before="120" w:after="0"/>
+      </w:pPr>
+      <w:r>
+        <w:t xml:space="preserve">Employer: Wolfson College, University of Oxford, UK. </w:t>
+      </w:r>
+    </w:p>
+    <w:p>
+      <w:pPr>
+        <w:spacing w:after="0"/>
+      </w:pPr>
+      <w:r>
+        <w:t>Main Duties: Organise events for families living in Wolfson College. Reason for Leaving: Moving out of the college</w:t>
+      </w:r>
+    </w:p>
+    <w:p>
+      <w:pPr>
+        <w:pStyle w:val="ListParagraph"/>
+        <w:numPr>
+          <w:ilvl w:val="0"/>
+          <w:numId w:val="4"/>
+        </w:numPr>
+        <w:spacing w:before="120" w:after="0"/>
+        <w:ind w:left="357" w:hanging="357"/>
+      </w:pPr>
+      <w:r>
+        <w:t>Academic Officer/Data Base Operational Manager (June 2009- January 2011)</w:t>
+      </w:r>
+    </w:p>
+    <w:p>
+      <w:pPr>
+        <w:spacing w:before="120" w:after="0"/>
+      </w:pPr>
+      <w:r>
+        <w:t xml:space="preserve">Employer: Foreign Language Centre -National Autonomous University of Mexico, Mexico. </w:t>
+      </w:r>
+    </w:p>
+    <w:p>
+      <w:pPr>
+        <w:spacing w:after="0"/>
+        <w:jc w:val="both"/>
+      </w:pPr>
+      <w:r>
+        <w:t xml:space="preserve">Main Duties: I was the person responsible for data in the local system to be accurate and up-to -date: the assignment of students to the correct groups, allocation of teachers, classrooms, timetables, etc. I was also responsible for training new users of the system. </w:t>
+      </w:r>
+    </w:p>
+    <w:p>
+      <w:pPr>
+        <w:pStyle w:val="ListParagraph"/>
+        <w:numPr>
+          <w:ilvl w:val="0"/>
+          <w:numId w:val="4"/>
+        </w:numPr>
+        <w:spacing w:before="120" w:after="0"/>
+        <w:ind w:left="357" w:hanging="357"/>
+      </w:pPr>
+      <w:r>
+        <w:t>Hands-on Team Lead Tester (June 2006- January 2011)</w:t>
+      </w:r>
+    </w:p>
+    <w:p>
+      <w:pPr>
+        <w:spacing w:before="120" w:after="0"/>
+      </w:pPr>
+      <w:r>
+        <w:t>Employer: Technological Development Centre- National Autonomous University of Mexico, Mexico</w:t>
+      </w:r>
+    </w:p>
+    <w:p>
+      <w:pPr>
+        <w:spacing w:after="0"/>
+      </w:pPr>
+      <w:r>
+        <w:t>Main Duties: Testing software, deployment, support and training end-users</w:t>
+      </w:r>
+    </w:p>
+    <w:p>
+      <w:pPr>
+        <w:pStyle w:val="ListParagraph"/>
+        <w:numPr>
+          <w:ilvl w:val="0"/>
+          <w:numId w:val="4"/>
+        </w:numPr>
+        <w:spacing w:before="120" w:after="0"/>
+      </w:pPr>
+      <w:r>
+        <w:t>Design IT Area Administrator (August 2002 – July 2006)</w:t>
+      </w:r>
+    </w:p>
+    <w:p>
+      <w:pPr>
+        <w:spacing w:before="120" w:after="0"/>
+      </w:pPr>
+      <w:r>
+        <w:t xml:space="preserve">Employer: </w:t>
+      </w:r>
+      <w:r>
+        <w:t>Technological Development Centre- National Autonomous University of Mexico, Mexico.</w:t>
+      </w:r>
+    </w:p>
+    <w:p>
+      <w:pPr>
+        <w:spacing w:after="0"/>
+      </w:pPr>
+      <w:r>
+        <w:t>Main Duties: Selection and coordination of intern's activities, assisting students with the use of hardware and software.</w:t>
+      </w:r>
+    </w:p>
+    <w:p>
+      <w:pPr>
+        <w:pStyle w:val="ListParagraph"/>
+        <w:numPr>
+          <w:ilvl w:val="0"/>
+          <w:numId w:val="4"/>
+        </w:numPr>
+        <w:spacing w:before="120" w:after="0"/>
+      </w:pPr>
+      <w:r>
+        <w:t>Data Entry Assistant (August 1998 - July 2002)</w:t>
+      </w:r>
+    </w:p>
+    <w:p>
+      <w:pPr>
+        <w:spacing w:before="120" w:after="0"/>
+      </w:pPr>
+      <w:r>
+        <w:t>Employer: Maths and Engineering Department- National Autonomous University of Mexico, Mexico.</w:t>
+      </w:r>
+    </w:p>
+    <w:p>
+      <w:pPr>
+        <w:spacing w:after="0"/>
+      </w:pPr>
+      <w:r>
+        <w:t>Main Duties: Keeping internal databases updated.</w:t>
+      </w:r>
+    </w:p>
+    <w:p>
+      <w:pPr>
+        <w:pStyle w:val="ListParagraph"/>
+        <w:numPr>
+          <w:ilvl w:val="0"/>
+          <w:numId w:val="4"/>
+        </w:numPr>
+        <w:spacing w:before="120" w:after="0"/>
+        <w:ind w:left="357" w:hanging="357"/>
+      </w:pPr>
+      <w:r>
+        <w:t>Teacher (August 1998 - July 1999)</w:t>
+      </w:r>
+    </w:p>
+    <w:p>
+      <w:pPr>
+        <w:spacing w:before="120" w:after="0"/>
+      </w:pPr>
+      <w:r>
+        <w:t xml:space="preserve">Employer: Autonomous University of Mexico, Campus </w:t>
+      </w:r>
+      <w:proofErr w:type="spellStart"/>
+      <w:r>
         <w:t>Acatlan</w:t>
       </w:r>
       <w:proofErr w:type="spellEnd"/>
       <w:r>
-        <w:t>.</w:t>
+        <w:t>, Mexico.</w:t>
+      </w:r>
+    </w:p>
+    <w:p>
+      <w:pPr>
+        <w:spacing w:after="0"/>
+      </w:pPr>
+      <w:r>
+        <w:t>Main Duties: Teaching undergraduate students.</w:t>
+      </w:r>
+    </w:p>
+    <w:p>
+      <w:pPr>
+        <w:pStyle w:val="ListParagraph"/>
+        <w:numPr>
+          <w:ilvl w:val="0"/>
+          <w:numId w:val="4"/>
+        </w:numPr>
+        <w:spacing w:before="120" w:after="0"/>
+        <w:ind w:left="357" w:hanging="357"/>
+      </w:pPr>
+      <w:r>
+        <w:t>Teacher Assistant (August 1997 - July 1998)</w:t>
+      </w:r>
+    </w:p>
+    <w:p>
+      <w:pPr>
+        <w:spacing w:before="120" w:after="0"/>
+      </w:pPr>
+      <w:r>
+        <w:t xml:space="preserve">Employer: Autonomous University of Mexico, Campus </w:t>
+      </w:r>
+      <w:proofErr w:type="spellStart"/>
+      <w:r>
+        <w:t>Acatlan</w:t>
+      </w:r>
+      <w:proofErr w:type="spellEnd"/>
+      <w:r>
+        <w:t>, Mexico.</w:t>
+      </w:r>
+    </w:p>
+    <w:p>
+      <w:pPr>
+        <w:jc w:val="both"/>
+      </w:pPr>
+      <w:r>
+        <w:t>Main Duties: Helping teaching maths, acting as an exam's invigilator and acting as an exam's marker.</w:t>
       </w:r>
     </w:p>
     <w:p>
@@ -779,7 +1116,12 @@
         <w:jc w:val="both"/>
       </w:pPr>
       <w:r>
-        <w:t>Spanish: Native. English: Spoken: 80%, written: 90%, translated: 90%.</w:t>
+        <w:t>Spanish: Native. English: Spoken: 80%</w:t>
+      </w:r>
+      <w:bookmarkStart w:id="0" w:name="_GoBack"/>
+      <w:bookmarkEnd w:id="0"/>
+      <w:r>
+        <w:t>, written: 90%, translated: 90%.</w:t>
       </w:r>
     </w:p>
     <w:sectPr>
@@ -794,7 +1136,7 @@
 </file>
 
 <file path=word/endnotes.xml><?xml version="1.0" encoding="utf-8"?>
-<w:endnotes xmlns:wpc="http://schemas.microsoft.com/office/word/2010/wordprocessingCanvas" xmlns:cx="http://schemas.microsoft.com/office/drawing/2014/chartex" xmlns:cx1="http://schemas.microsoft.com/office/drawing/2015/9/8/chartex" xmlns:cx2="http://schemas.microsoft.com/office/drawing/2015/10/21/chartex" xmlns:cx3="http://schemas.microsoft.com/office/drawing/2016/5/9/chartex" xmlns:cx4="http://schemas.microsoft.com/office/drawing/2016/5/10/chartex" xmlns:cx5="http://schemas.microsoft.com/office/drawing/2016/5/11/chartex" xmlns:cx6="http://schemas.microsoft.com/office/drawing/2016/5/12/chartex" xmlns:cx7="http://schemas.microsoft.com/office/drawing/2016/5/13/chartex" xmlns:cx8="http://schemas.microsoft.com/office/drawing/2016/5/14/chartex" xmlns:mc="http://schemas.openxmlformats.org/markup-compatibility/2006" xmlns:aink="http://schemas.microsoft.com/office/drawing/2016/ink" xmlns:am3d="http://schemas.microsoft.com/office/drawing/2017/model3d" xmlns:o="urn:schemas-microsoft-com:office:office" xmlns:oel="http://schemas.microsoft.com/office/2019/extlst" xmlns:r="http://schemas.openxmlformats.org/officeDocument/2006/relationships" xmlns:m="http://schemas.openxmlformats.org/officeDocument/2006/math" xmlns:v="urn:schemas-microsoft-com:vml" xmlns:wp14="http://schemas.microsoft.com/office/word/2010/wordprocessingDrawing" xmlns:wp="http://schemas.openxmlformats.org/drawingml/2006/wordprocessingDrawing" xmlns:w10="urn:schemas-microsoft-com:office:word" xmlns:w="http://schemas.openxmlformats.org/wordprocessingml/2006/main" xmlns:w14="http://schemas.microsoft.com/office/word/2010/wordml" xmlns:w15="http://schemas.microsoft.com/office/word/2012/wordml" xmlns:w16cex="http://schemas.microsoft.com/office/word/2018/wordml/cex" xmlns:w16cid="http://schemas.microsoft.com/office/word/2016/wordml/cid" xmlns:w16="http://schemas.microsoft.com/office/word/2018/wordml" xmlns:w16sdtdh="http://schemas.microsoft.com/office/word/2020/wordml/sdtdatahash" xmlns:w16se="http://schemas.microsoft.com/office/word/2015/wordml/symex" xmlns:wpg="http://schemas.microsoft.com/office/word/2010/wordprocessingGroup" xmlns:wpi="http://schemas.microsoft.com/office/word/2010/wordprocessingInk" xmlns:wne="http://schemas.microsoft.com/office/word/2006/wordml" xmlns:wps="http://schemas.microsoft.com/office/word/2010/wordprocessingShape" mc:Ignorable="w14 w15 w16se w16cid w16 w16cex w16sdtdh wp14">
+<w:endnotes xmlns:wpc="http://schemas.microsoft.com/office/word/2010/wordprocessingCanvas" xmlns:cx="http://schemas.microsoft.com/office/drawing/2014/chartex" xmlns:cx1="http://schemas.microsoft.com/office/drawing/2015/9/8/chartex" xmlns:mc="http://schemas.openxmlformats.org/markup-compatibility/2006" xmlns:o="urn:schemas-microsoft-com:office:office" xmlns:r="http://schemas.openxmlformats.org/officeDocument/2006/relationships" xmlns:m="http://schemas.openxmlformats.org/officeDocument/2006/math" xmlns:v="urn:schemas-microsoft-com:vml" xmlns:wp14="http://schemas.microsoft.com/office/word/2010/wordprocessingDrawing" xmlns:wp="http://schemas.openxmlformats.org/drawingml/2006/wordprocessingDrawing" xmlns:w10="urn:schemas-microsoft-com:office:word" xmlns:w="http://schemas.openxmlformats.org/wordprocessingml/2006/main" xmlns:w14="http://schemas.microsoft.com/office/word/2010/wordml" xmlns:w15="http://schemas.microsoft.com/office/word/2012/wordml" xmlns:w16se="http://schemas.microsoft.com/office/word/2015/wordml/symex" xmlns:wpg="http://schemas.microsoft.com/office/word/2010/wordprocessingGroup" xmlns:wpi="http://schemas.microsoft.com/office/word/2010/wordprocessingInk" xmlns:wne="http://schemas.microsoft.com/office/word/2006/wordml" xmlns:wps="http://schemas.microsoft.com/office/word/2010/wordprocessingShape" mc:Ignorable="w14 w15 w16se wp14">
   <w:endnote w:type="separator" w:id="-1">
     <w:p>
       <w:pPr>
@@ -819,7 +1161,7 @@
 </file>
 
 <file path=word/footnotes.xml><?xml version="1.0" encoding="utf-8"?>
-<w:footnotes xmlns:wpc="http://schemas.microsoft.com/office/word/2010/wordprocessingCanvas" xmlns:cx="http://schemas.microsoft.com/office/drawing/2014/chartex" xmlns:cx1="http://schemas.microsoft.com/office/drawing/2015/9/8/chartex" xmlns:cx2="http://schemas.microsoft.com/office/drawing/2015/10/21/chartex" xmlns:cx3="http://schemas.microsoft.com/office/drawing/2016/5/9/chartex" xmlns:cx4="http://schemas.microsoft.com/office/drawing/2016/5/10/chartex" xmlns:cx5="http://schemas.microsoft.com/office/drawing/2016/5/11/chartex" xmlns:cx6="http://schemas.microsoft.com/office/drawing/2016/5/12/chartex" xmlns:cx7="http://schemas.microsoft.com/office/drawing/2016/5/13/chartex" xmlns:cx8="http://schemas.microsoft.com/office/drawing/2016/5/14/chartex" xmlns:mc="http://schemas.openxmlformats.org/markup-compatibility/2006" xmlns:aink="http://schemas.microsoft.com/office/drawing/2016/ink" xmlns:am3d="http://schemas.microsoft.com/office/drawing/2017/model3d" xmlns:o="urn:schemas-microsoft-com:office:office" xmlns:oel="http://schemas.microsoft.com/office/2019/extlst" xmlns:r="http://schemas.openxmlformats.org/officeDocument/2006/relationships" xmlns:m="http://schemas.openxmlformats.org/officeDocument/2006/math" xmlns:v="urn:schemas-microsoft-com:vml" xmlns:wp14="http://schemas.microsoft.com/office/word/2010/wordprocessingDrawing" xmlns:wp="http://schemas.openxmlformats.org/drawingml/2006/wordprocessingDrawing" xmlns:w10="urn:schemas-microsoft-com:office:word" xmlns:w="http://schemas.openxmlformats.org/wordprocessingml/2006/main" xmlns:w14="http://schemas.microsoft.com/office/word/2010/wordml" xmlns:w15="http://schemas.microsoft.com/office/word/2012/wordml" xmlns:w16cex="http://schemas.microsoft.com/office/word/2018/wordml/cex" xmlns:w16cid="http://schemas.microsoft.com/office/word/2016/wordml/cid" xmlns:w16="http://schemas.microsoft.com/office/word/2018/wordml" xmlns:w16sdtdh="http://schemas.microsoft.com/office/word/2020/wordml/sdtdatahash" xmlns:w16se="http://schemas.microsoft.com/office/word/2015/wordml/symex" xmlns:wpg="http://schemas.microsoft.com/office/word/2010/wordprocessingGroup" xmlns:wpi="http://schemas.microsoft.com/office/word/2010/wordprocessingInk" xmlns:wne="http://schemas.microsoft.com/office/word/2006/wordml" xmlns:wps="http://schemas.microsoft.com/office/word/2010/wordprocessingShape" mc:Ignorable="w14 w15 w16se w16cid w16 w16cex w16sdtdh wp14">
+<w:footnotes xmlns:wpc="http://schemas.microsoft.com/office/word/2010/wordprocessingCanvas" xmlns:cx="http://schemas.microsoft.com/office/drawing/2014/chartex" xmlns:cx1="http://schemas.microsoft.com/office/drawing/2015/9/8/chartex" xmlns:mc="http://schemas.openxmlformats.org/markup-compatibility/2006" xmlns:o="urn:schemas-microsoft-com:office:office" xmlns:r="http://schemas.openxmlformats.org/officeDocument/2006/relationships" xmlns:m="http://schemas.openxmlformats.org/officeDocument/2006/math" xmlns:v="urn:schemas-microsoft-com:vml" xmlns:wp14="http://schemas.microsoft.com/office/word/2010/wordprocessingDrawing" xmlns:wp="http://schemas.openxmlformats.org/drawingml/2006/wordprocessingDrawing" xmlns:w10="urn:schemas-microsoft-com:office:word" xmlns:w="http://schemas.openxmlformats.org/wordprocessingml/2006/main" xmlns:w14="http://schemas.microsoft.com/office/word/2010/wordml" xmlns:w15="http://schemas.microsoft.com/office/word/2012/wordml" xmlns:w16se="http://schemas.microsoft.com/office/word/2015/wordml/symex" xmlns:wpg="http://schemas.microsoft.com/office/word/2010/wordprocessingGroup" xmlns:wpi="http://schemas.microsoft.com/office/word/2010/wordprocessingInk" xmlns:wne="http://schemas.microsoft.com/office/word/2006/wordml" xmlns:wps="http://schemas.microsoft.com/office/word/2010/wordprocessingShape" mc:Ignorable="w14 w15 w16se wp14">
   <w:footnote w:type="separator" w:id="-1">
     <w:p>
       <w:pPr>
@@ -844,7 +1186,7 @@
 </file>
 
 <file path=word/header1.xml><?xml version="1.0" encoding="utf-8"?>
-<w:hdr xmlns:wpc="http://schemas.microsoft.com/office/word/2010/wordprocessingCanvas" xmlns:cx="http://schemas.microsoft.com/office/drawing/2014/chartex" xmlns:cx1="http://schemas.microsoft.com/office/drawing/2015/9/8/chartex" xmlns:cx2="http://schemas.microsoft.com/office/drawing/2015/10/21/chartex" xmlns:cx3="http://schemas.microsoft.com/office/drawing/2016/5/9/chartex" xmlns:cx4="http://schemas.microsoft.com/office/drawing/2016/5/10/chartex" xmlns:cx5="http://schemas.microsoft.com/office/drawing/2016/5/11/chartex" xmlns:cx6="http://schemas.microsoft.com/office/drawing/2016/5/12/chartex" xmlns:cx7="http://schemas.microsoft.com/office/drawing/2016/5/13/chartex" xmlns:cx8="http://schemas.microsoft.com/office/drawing/2016/5/14/chartex" xmlns:mc="http://schemas.openxmlformats.org/markup-compatibility/2006" xmlns:aink="http://schemas.microsoft.com/office/drawing/2016/ink" xmlns:am3d="http://schemas.microsoft.com/office/drawing/2017/model3d" xmlns:o="urn:schemas-microsoft-com:office:office" xmlns:oel="http://schemas.microsoft.com/office/2019/extlst" xmlns:r="http://schemas.openxmlformats.org/officeDocument/2006/relationships" xmlns:m="http://schemas.openxmlformats.org/officeDocument/2006/math" xmlns:v="urn:schemas-microsoft-com:vml" xmlns:wp14="http://schemas.microsoft.com/office/word/2010/wordprocessingDrawing" xmlns:wp="http://schemas.openxmlformats.org/drawingml/2006/wordprocessingDrawing" xmlns:w10="urn:schemas-microsoft-com:office:word" xmlns:w="http://schemas.openxmlformats.org/wordprocessingml/2006/main" xmlns:w14="http://schemas.microsoft.com/office/word/2010/wordml" xmlns:w15="http://schemas.microsoft.com/office/word/2012/wordml" xmlns:w16cex="http://schemas.microsoft.com/office/word/2018/wordml/cex" xmlns:w16cid="http://schemas.microsoft.com/office/word/2016/wordml/cid" xmlns:w16="http://schemas.microsoft.com/office/word/2018/wordml" xmlns:w16sdtdh="http://schemas.microsoft.com/office/word/2020/wordml/sdtdatahash" xmlns:w16se="http://schemas.microsoft.com/office/word/2015/wordml/symex" xmlns:wpg="http://schemas.microsoft.com/office/word/2010/wordprocessingGroup" xmlns:wpi="http://schemas.microsoft.com/office/word/2010/wordprocessingInk" xmlns:wne="http://schemas.microsoft.com/office/word/2006/wordml" xmlns:wps="http://schemas.microsoft.com/office/word/2010/wordprocessingShape" mc:Ignorable="w14 w15 w16se w16cid w16 w16cex w16sdtdh wp14">
+<w:hdr xmlns:wpc="http://schemas.microsoft.com/office/word/2010/wordprocessingCanvas" xmlns:cx="http://schemas.microsoft.com/office/drawing/2014/chartex" xmlns:cx1="http://schemas.microsoft.com/office/drawing/2015/9/8/chartex" xmlns:mc="http://schemas.openxmlformats.org/markup-compatibility/2006" xmlns:o="urn:schemas-microsoft-com:office:office" xmlns:r="http://schemas.openxmlformats.org/officeDocument/2006/relationships" xmlns:m="http://schemas.openxmlformats.org/officeDocument/2006/math" xmlns:v="urn:schemas-microsoft-com:vml" xmlns:wp14="http://schemas.microsoft.com/office/word/2010/wordprocessingDrawing" xmlns:wp="http://schemas.openxmlformats.org/drawingml/2006/wordprocessingDrawing" xmlns:w10="urn:schemas-microsoft-com:office:word" xmlns:w="http://schemas.openxmlformats.org/wordprocessingml/2006/main" xmlns:w14="http://schemas.microsoft.com/office/word/2010/wordml" xmlns:w15="http://schemas.microsoft.com/office/word/2012/wordml" xmlns:w16se="http://schemas.microsoft.com/office/word/2015/wordml/symex" xmlns:wpg="http://schemas.microsoft.com/office/word/2010/wordprocessingGroup" xmlns:wpi="http://schemas.microsoft.com/office/word/2010/wordprocessingInk" xmlns:wne="http://schemas.microsoft.com/office/word/2006/wordml" xmlns:wps="http://schemas.microsoft.com/office/word/2010/wordprocessingShape" mc:Ignorable="w14 w15 w16se wp14">
   <w:p>
     <w:pPr>
       <w:pStyle w:val="Header"/>
@@ -862,6 +1204,7 @@
         <w:noProof/>
         <w:sz w:val="18"/>
         <w:szCs w:val="18"/>
+        <w:lang w:eastAsia="en-GB"/>
       </w:rPr>
       <mc:AlternateContent>
         <mc:Choice Requires="wps">
@@ -915,7 +1258,7 @@
                               <w:sz w:val="18"/>
                               <w:szCs w:val="18"/>
                             </w:rPr>
-                            <w:t>May</w:t>
+                            <w:t>Feb</w:t>
                           </w:r>
                           <w:r>
                             <w:rPr>
@@ -933,7 +1276,16 @@
                               <w:sz w:val="18"/>
                               <w:szCs w:val="18"/>
                             </w:rPr>
-                            <w:t>22</w:t>
+                            <w:t>2</w:t>
+                          </w:r>
+                          <w:r>
+                            <w:rPr>
+                              <w:i/>
+                              <w:iCs/>
+                              <w:sz w:val="18"/>
+                              <w:szCs w:val="18"/>
+                            </w:rPr>
+                            <w:t>4</w:t>
                           </w:r>
                         </w:p>
                       </w:txbxContent>
@@ -959,7 +1311,7 @@
               <v:stroke joinstyle="miter"/>
               <v:path gradientshapeok="t" o:connecttype="rect"/>
             </v:shapetype>
-            <v:shape id="Text Box 2" o:spid="_x0000_s1026" type="#_x0000_t202" style="position:absolute;margin-left:383.5pt;margin-top:-5.5pt;width:74pt;height:19pt;z-index:251659264;visibility:visible;mso-wrap-style:square;mso-width-percent:0;mso-height-percent:0;mso-wrap-distance-left:9pt;mso-wrap-distance-top:3.6pt;mso-wrap-distance-right:9pt;mso-wrap-distance-bottom:3.6pt;mso-position-horizontal:absolute;mso-position-horizontal-relative:text;mso-position-vertical:absolute;mso-position-vertical-relative:text;mso-width-percent:0;mso-height-percent:0;mso-width-relative:margin;mso-height-relative:margin;v-text-anchor:top" o:gfxdata="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" stroked="f">
+            <v:shape id="Text Box 2" o:spid="_x0000_s1026" type="#_x0000_t202" style="position:absolute;margin-left:383.5pt;margin-top:-5.5pt;width:74pt;height:19pt;z-index:251659264;visibility:visible;mso-wrap-style:square;mso-width-percent:0;mso-height-percent:0;mso-wrap-distance-left:9pt;mso-wrap-distance-top:3.6pt;mso-wrap-distance-right:9pt;mso-wrap-distance-bottom:3.6pt;mso-position-horizontal:absolute;mso-position-horizontal-relative:text;mso-position-vertical:absolute;mso-position-vertical-relative:text;mso-width-percent:0;mso-height-percent:0;mso-width-relative:margin;mso-height-relative:margin;v-text-anchor:top" o:gfxdata="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" stroked="f">
               <v:textbox>
                 <w:txbxContent>
                   <w:p>
@@ -970,7 +1322,7 @@
                         <w:sz w:val="18"/>
                         <w:szCs w:val="18"/>
                       </w:rPr>
-                      <w:t>May</w:t>
+                      <w:t>Feb</w:t>
                     </w:r>
                     <w:r>
                       <w:rPr>
@@ -988,7 +1340,16 @@
                         <w:sz w:val="18"/>
                         <w:szCs w:val="18"/>
                       </w:rPr>
-                      <w:t>22</w:t>
+                      <w:t>2</w:t>
+                    </w:r>
+                    <w:r>
+                      <w:rPr>
+                        <w:i/>
+                        <w:iCs/>
+                        <w:sz w:val="18"/>
+                        <w:szCs w:val="18"/>
+                      </w:rPr>
+                      <w:t>4</w:t>
                     </w:r>
                   </w:p>
                 </w:txbxContent>
@@ -1012,8 +1373,429 @@
 </w:hdr>
 </file>
 
+<file path=word/numbering.xml><?xml version="1.0" encoding="utf-8"?>
+<w:numbering xmlns:wpc="http://schemas.microsoft.com/office/word/2010/wordprocessingCanvas" xmlns:cx="http://schemas.microsoft.com/office/drawing/2014/chartex" xmlns:cx1="http://schemas.microsoft.com/office/drawing/2015/9/8/chartex" xmlns:mc="http://schemas.openxmlformats.org/markup-compatibility/2006" xmlns:o="urn:schemas-microsoft-com:office:office" xmlns:r="http://schemas.openxmlformats.org/officeDocument/2006/relationships" xmlns:m="http://schemas.openxmlformats.org/officeDocument/2006/math" xmlns:v="urn:schemas-microsoft-com:vml" xmlns:wp14="http://schemas.microsoft.com/office/word/2010/wordprocessingDrawing" xmlns:wp="http://schemas.openxmlformats.org/drawingml/2006/wordprocessingDrawing" xmlns:w10="urn:schemas-microsoft-com:office:word" xmlns:w="http://schemas.openxmlformats.org/wordprocessingml/2006/main" xmlns:w14="http://schemas.microsoft.com/office/word/2010/wordml" xmlns:w15="http://schemas.microsoft.com/office/word/2012/wordml" xmlns:w16se="http://schemas.microsoft.com/office/word/2015/wordml/symex" xmlns:wpg="http://schemas.microsoft.com/office/word/2010/wordprocessingGroup" xmlns:wpi="http://schemas.microsoft.com/office/word/2010/wordprocessingInk" xmlns:wne="http://schemas.microsoft.com/office/word/2006/wordml" xmlns:wps="http://schemas.microsoft.com/office/word/2010/wordprocessingShape" mc:Ignorable="w14 w15 w16se wp14">
+  <w:abstractNum w:abstractNumId="0" w15:restartNumberingAfterBreak="0">
+    <w:nsid w:val="0A12132C"/>
+    <w:multiLevelType w:val="hybridMultilevel"/>
+    <w:tmpl w:val="947A7532"/>
+    <w:lvl w:ilvl="0" w:tplc="0809000F">
+      <w:start w:val="1"/>
+      <w:numFmt w:val="decimal"/>
+      <w:lvlText w:val="%1."/>
+      <w:lvlJc w:val="left"/>
+      <w:pPr>
+        <w:ind w:left="360" w:hanging="360"/>
+      </w:pPr>
+      <w:rPr>
+        <w:rFonts w:hint="default"/>
+      </w:rPr>
+    </w:lvl>
+    <w:lvl w:ilvl="1" w:tplc="08090019" w:tentative="1">
+      <w:start w:val="1"/>
+      <w:numFmt w:val="lowerLetter"/>
+      <w:lvlText w:val="%2."/>
+      <w:lvlJc w:val="left"/>
+      <w:pPr>
+        <w:ind w:left="1080" w:hanging="360"/>
+      </w:pPr>
+    </w:lvl>
+    <w:lvl w:ilvl="2" w:tplc="0809001B" w:tentative="1">
+      <w:start w:val="1"/>
+      <w:numFmt w:val="lowerRoman"/>
+      <w:lvlText w:val="%3."/>
+      <w:lvlJc w:val="right"/>
+      <w:pPr>
+        <w:ind w:left="1800" w:hanging="180"/>
+      </w:pPr>
+    </w:lvl>
+    <w:lvl w:ilvl="3" w:tplc="0809000F" w:tentative="1">
+      <w:start w:val="1"/>
+      <w:numFmt w:val="decimal"/>
+      <w:lvlText w:val="%4."/>
+      <w:lvlJc w:val="left"/>
+      <w:pPr>
+        <w:ind w:left="2520" w:hanging="360"/>
+      </w:pPr>
+    </w:lvl>
+    <w:lvl w:ilvl="4" w:tplc="08090019" w:tentative="1">
+      <w:start w:val="1"/>
+      <w:numFmt w:val="lowerLetter"/>
+      <w:lvlText w:val="%5."/>
+      <w:lvlJc w:val="left"/>
+      <w:pPr>
+        <w:ind w:left="3240" w:hanging="360"/>
+      </w:pPr>
+    </w:lvl>
+    <w:lvl w:ilvl="5" w:tplc="0809001B" w:tentative="1">
+      <w:start w:val="1"/>
+      <w:numFmt w:val="lowerRoman"/>
+      <w:lvlText w:val="%6."/>
+      <w:lvlJc w:val="right"/>
+      <w:pPr>
+        <w:ind w:left="3960" w:hanging="180"/>
+      </w:pPr>
+    </w:lvl>
+    <w:lvl w:ilvl="6" w:tplc="0809000F" w:tentative="1">
+      <w:start w:val="1"/>
+      <w:numFmt w:val="decimal"/>
+      <w:lvlText w:val="%7."/>
+      <w:lvlJc w:val="left"/>
+      <w:pPr>
+        <w:ind w:left="4680" w:hanging="360"/>
+      </w:pPr>
+    </w:lvl>
+    <w:lvl w:ilvl="7" w:tplc="08090019" w:tentative="1">
+      <w:start w:val="1"/>
+      <w:numFmt w:val="lowerLetter"/>
+      <w:lvlText w:val="%8."/>
+      <w:lvlJc w:val="left"/>
+      <w:pPr>
+        <w:ind w:left="5400" w:hanging="360"/>
+      </w:pPr>
+    </w:lvl>
+    <w:lvl w:ilvl="8" w:tplc="0809001B" w:tentative="1">
+      <w:start w:val="1"/>
+      <w:numFmt w:val="lowerRoman"/>
+      <w:lvlText w:val="%9."/>
+      <w:lvlJc w:val="right"/>
+      <w:pPr>
+        <w:ind w:left="6120" w:hanging="180"/>
+      </w:pPr>
+    </w:lvl>
+  </w:abstractNum>
+  <w:abstractNum w:abstractNumId="1" w15:restartNumberingAfterBreak="0">
+    <w:nsid w:val="0CF36694"/>
+    <w:multiLevelType w:val="hybridMultilevel"/>
+    <w:tmpl w:val="210E6190"/>
+    <w:lvl w:ilvl="0" w:tplc="08090001">
+      <w:start w:val="1"/>
+      <w:numFmt w:val="bullet"/>
+      <w:lvlText w:val=""/>
+      <w:lvlJc w:val="left"/>
+      <w:pPr>
+        <w:ind w:left="720" w:hanging="360"/>
+      </w:pPr>
+      <w:rPr>
+        <w:rFonts w:ascii="Symbol" w:hAnsi="Symbol" w:hint="default"/>
+      </w:rPr>
+    </w:lvl>
+    <w:lvl w:ilvl="1" w:tplc="08090003" w:tentative="1">
+      <w:start w:val="1"/>
+      <w:numFmt w:val="bullet"/>
+      <w:lvlText w:val="o"/>
+      <w:lvlJc w:val="left"/>
+      <w:pPr>
+        <w:ind w:left="1440" w:hanging="360"/>
+      </w:pPr>
+      <w:rPr>
+        <w:rFonts w:ascii="Courier New" w:hAnsi="Courier New" w:cs="Courier New" w:hint="default"/>
+      </w:rPr>
+    </w:lvl>
+    <w:lvl w:ilvl="2" w:tplc="08090005" w:tentative="1">
+      <w:start w:val="1"/>
+      <w:numFmt w:val="bullet"/>
+      <w:lvlText w:val=""/>
+      <w:lvlJc w:val="left"/>
+      <w:pPr>
+        <w:ind w:left="2160" w:hanging="360"/>
+      </w:pPr>
+      <w:rPr>
+        <w:rFonts w:ascii="Wingdings" w:hAnsi="Wingdings" w:hint="default"/>
+      </w:rPr>
+    </w:lvl>
+    <w:lvl w:ilvl="3" w:tplc="08090001" w:tentative="1">
+      <w:start w:val="1"/>
+      <w:numFmt w:val="bullet"/>
+      <w:lvlText w:val=""/>
+      <w:lvlJc w:val="left"/>
+      <w:pPr>
+        <w:ind w:left="2880" w:hanging="360"/>
+      </w:pPr>
+      <w:rPr>
+        <w:rFonts w:ascii="Symbol" w:hAnsi="Symbol" w:hint="default"/>
+      </w:rPr>
+    </w:lvl>
+    <w:lvl w:ilvl="4" w:tplc="08090003" w:tentative="1">
+      <w:start w:val="1"/>
+      <w:numFmt w:val="bullet"/>
+      <w:lvlText w:val="o"/>
+      <w:lvlJc w:val="left"/>
+      <w:pPr>
+        <w:ind w:left="3600" w:hanging="360"/>
+      </w:pPr>
+      <w:rPr>
+        <w:rFonts w:ascii="Courier New" w:hAnsi="Courier New" w:cs="Courier New" w:hint="default"/>
+      </w:rPr>
+    </w:lvl>
+    <w:lvl w:ilvl="5" w:tplc="08090005" w:tentative="1">
+      <w:start w:val="1"/>
+      <w:numFmt w:val="bullet"/>
+      <w:lvlText w:val=""/>
+      <w:lvlJc w:val="left"/>
+      <w:pPr>
+        <w:ind w:left="4320" w:hanging="360"/>
+      </w:pPr>
+      <w:rPr>
+        <w:rFonts w:ascii="Wingdings" w:hAnsi="Wingdings" w:hint="default"/>
+      </w:rPr>
+    </w:lvl>
+    <w:lvl w:ilvl="6" w:tplc="08090001" w:tentative="1">
+      <w:start w:val="1"/>
+      <w:numFmt w:val="bullet"/>
+      <w:lvlText w:val=""/>
+      <w:lvlJc w:val="left"/>
+      <w:pPr>
+        <w:ind w:left="5040" w:hanging="360"/>
+      </w:pPr>
+      <w:rPr>
+        <w:rFonts w:ascii="Symbol" w:hAnsi="Symbol" w:hint="default"/>
+      </w:rPr>
+    </w:lvl>
+    <w:lvl w:ilvl="7" w:tplc="08090003" w:tentative="1">
+      <w:start w:val="1"/>
+      <w:numFmt w:val="bullet"/>
+      <w:lvlText w:val="o"/>
+      <w:lvlJc w:val="left"/>
+      <w:pPr>
+        <w:ind w:left="5760" w:hanging="360"/>
+      </w:pPr>
+      <w:rPr>
+        <w:rFonts w:ascii="Courier New" w:hAnsi="Courier New" w:cs="Courier New" w:hint="default"/>
+      </w:rPr>
+    </w:lvl>
+    <w:lvl w:ilvl="8" w:tplc="08090005" w:tentative="1">
+      <w:start w:val="1"/>
+      <w:numFmt w:val="bullet"/>
+      <w:lvlText w:val=""/>
+      <w:lvlJc w:val="left"/>
+      <w:pPr>
+        <w:ind w:left="6480" w:hanging="360"/>
+      </w:pPr>
+      <w:rPr>
+        <w:rFonts w:ascii="Wingdings" w:hAnsi="Wingdings" w:hint="default"/>
+      </w:rPr>
+    </w:lvl>
+  </w:abstractNum>
+  <w:abstractNum w:abstractNumId="2" w15:restartNumberingAfterBreak="0">
+    <w:nsid w:val="299A3EFD"/>
+    <w:multiLevelType w:val="hybridMultilevel"/>
+    <w:tmpl w:val="433A699E"/>
+    <w:lvl w:ilvl="0" w:tplc="0809000F">
+      <w:start w:val="1"/>
+      <w:numFmt w:val="decimal"/>
+      <w:lvlText w:val="%1."/>
+      <w:lvlJc w:val="left"/>
+      <w:pPr>
+        <w:ind w:left="360" w:hanging="360"/>
+      </w:pPr>
+      <w:rPr>
+        <w:rFonts w:hint="default"/>
+      </w:rPr>
+    </w:lvl>
+    <w:lvl w:ilvl="1" w:tplc="08090019" w:tentative="1">
+      <w:start w:val="1"/>
+      <w:numFmt w:val="lowerLetter"/>
+      <w:lvlText w:val="%2."/>
+      <w:lvlJc w:val="left"/>
+      <w:pPr>
+        <w:ind w:left="1080" w:hanging="360"/>
+      </w:pPr>
+    </w:lvl>
+    <w:lvl w:ilvl="2" w:tplc="0809001B" w:tentative="1">
+      <w:start w:val="1"/>
+      <w:numFmt w:val="lowerRoman"/>
+      <w:lvlText w:val="%3."/>
+      <w:lvlJc w:val="right"/>
+      <w:pPr>
+        <w:ind w:left="1800" w:hanging="180"/>
+      </w:pPr>
+    </w:lvl>
+    <w:lvl w:ilvl="3" w:tplc="0809000F" w:tentative="1">
+      <w:start w:val="1"/>
+      <w:numFmt w:val="decimal"/>
+      <w:lvlText w:val="%4."/>
+      <w:lvlJc w:val="left"/>
+      <w:pPr>
+        <w:ind w:left="2520" w:hanging="360"/>
+      </w:pPr>
+    </w:lvl>
+    <w:lvl w:ilvl="4" w:tplc="08090019" w:tentative="1">
+      <w:start w:val="1"/>
+      <w:numFmt w:val="lowerLetter"/>
+      <w:lvlText w:val="%5."/>
+      <w:lvlJc w:val="left"/>
+      <w:pPr>
+        <w:ind w:left="3240" w:hanging="360"/>
+      </w:pPr>
+    </w:lvl>
+    <w:lvl w:ilvl="5" w:tplc="0809001B" w:tentative="1">
+      <w:start w:val="1"/>
+      <w:numFmt w:val="lowerRoman"/>
+      <w:lvlText w:val="%6."/>
+      <w:lvlJc w:val="right"/>
+      <w:pPr>
+        <w:ind w:left="3960" w:hanging="180"/>
+      </w:pPr>
+    </w:lvl>
+    <w:lvl w:ilvl="6" w:tplc="0809000F" w:tentative="1">
+      <w:start w:val="1"/>
+      <w:numFmt w:val="decimal"/>
+      <w:lvlText w:val="%7."/>
+      <w:lvlJc w:val="left"/>
+      <w:pPr>
+        <w:ind w:left="4680" w:hanging="360"/>
+      </w:pPr>
+    </w:lvl>
+    <w:lvl w:ilvl="7" w:tplc="08090019" w:tentative="1">
+      <w:start w:val="1"/>
+      <w:numFmt w:val="lowerLetter"/>
+      <w:lvlText w:val="%8."/>
+      <w:lvlJc w:val="left"/>
+      <w:pPr>
+        <w:ind w:left="5400" w:hanging="360"/>
+      </w:pPr>
+    </w:lvl>
+    <w:lvl w:ilvl="8" w:tplc="0809001B" w:tentative="1">
+      <w:start w:val="1"/>
+      <w:numFmt w:val="lowerRoman"/>
+      <w:lvlText w:val="%9."/>
+      <w:lvlJc w:val="right"/>
+      <w:pPr>
+        <w:ind w:left="6120" w:hanging="180"/>
+      </w:pPr>
+    </w:lvl>
+  </w:abstractNum>
+  <w:abstractNum w:abstractNumId="3" w15:restartNumberingAfterBreak="0">
+    <w:nsid w:val="3D0113BF"/>
+    <w:multiLevelType w:val="hybridMultilevel"/>
+    <w:tmpl w:val="8CAC0E00"/>
+    <w:lvl w:ilvl="0" w:tplc="08090001">
+      <w:start w:val="1"/>
+      <w:numFmt w:val="bullet"/>
+      <w:lvlText w:val=""/>
+      <w:lvlJc w:val="left"/>
+      <w:pPr>
+        <w:ind w:left="720" w:hanging="360"/>
+      </w:pPr>
+      <w:rPr>
+        <w:rFonts w:ascii="Symbol" w:hAnsi="Symbol" w:hint="default"/>
+      </w:rPr>
+    </w:lvl>
+    <w:lvl w:ilvl="1" w:tplc="08090003" w:tentative="1">
+      <w:start w:val="1"/>
+      <w:numFmt w:val="bullet"/>
+      <w:lvlText w:val="o"/>
+      <w:lvlJc w:val="left"/>
+      <w:pPr>
+        <w:ind w:left="1440" w:hanging="360"/>
+      </w:pPr>
+      <w:rPr>
+        <w:rFonts w:ascii="Courier New" w:hAnsi="Courier New" w:cs="Courier New" w:hint="default"/>
+      </w:rPr>
+    </w:lvl>
+    <w:lvl w:ilvl="2" w:tplc="08090005" w:tentative="1">
+      <w:start w:val="1"/>
+      <w:numFmt w:val="bullet"/>
+      <w:lvlText w:val=""/>
+      <w:lvlJc w:val="left"/>
+      <w:pPr>
+        <w:ind w:left="2160" w:hanging="360"/>
+      </w:pPr>
+      <w:rPr>
+        <w:rFonts w:ascii="Wingdings" w:hAnsi="Wingdings" w:hint="default"/>
+      </w:rPr>
+    </w:lvl>
+    <w:lvl w:ilvl="3" w:tplc="08090001" w:tentative="1">
+      <w:start w:val="1"/>
+      <w:numFmt w:val="bullet"/>
+      <w:lvlText w:val=""/>
+      <w:lvlJc w:val="left"/>
+      <w:pPr>
+        <w:ind w:left="2880" w:hanging="360"/>
+      </w:pPr>
+      <w:rPr>
+        <w:rFonts w:ascii="Symbol" w:hAnsi="Symbol" w:hint="default"/>
+      </w:rPr>
+    </w:lvl>
+    <w:lvl w:ilvl="4" w:tplc="08090003" w:tentative="1">
+      <w:start w:val="1"/>
+      <w:numFmt w:val="bullet"/>
+      <w:lvlText w:val="o"/>
+      <w:lvlJc w:val="left"/>
+      <w:pPr>
+        <w:ind w:left="3600" w:hanging="360"/>
+      </w:pPr>
+      <w:rPr>
+        <w:rFonts w:ascii="Courier New" w:hAnsi="Courier New" w:cs="Courier New" w:hint="default"/>
+      </w:rPr>
+    </w:lvl>
+    <w:lvl w:ilvl="5" w:tplc="08090005" w:tentative="1">
+      <w:start w:val="1"/>
+      <w:numFmt w:val="bullet"/>
+      <w:lvlText w:val=""/>
+      <w:lvlJc w:val="left"/>
+      <w:pPr>
+        <w:ind w:left="4320" w:hanging="360"/>
+      </w:pPr>
+      <w:rPr>
+        <w:rFonts w:ascii="Wingdings" w:hAnsi="Wingdings" w:hint="default"/>
+      </w:rPr>
+    </w:lvl>
+    <w:lvl w:ilvl="6" w:tplc="08090001" w:tentative="1">
+      <w:start w:val="1"/>
+      <w:numFmt w:val="bullet"/>
+      <w:lvlText w:val=""/>
+      <w:lvlJc w:val="left"/>
+      <w:pPr>
+        <w:ind w:left="5040" w:hanging="360"/>
+      </w:pPr>
+      <w:rPr>
+        <w:rFonts w:ascii="Symbol" w:hAnsi="Symbol" w:hint="default"/>
+      </w:rPr>
+    </w:lvl>
+    <w:lvl w:ilvl="7" w:tplc="08090003" w:tentative="1">
+      <w:start w:val="1"/>
+      <w:numFmt w:val="bullet"/>
+      <w:lvlText w:val="o"/>
+      <w:lvlJc w:val="left"/>
+      <w:pPr>
+        <w:ind w:left="5760" w:hanging="360"/>
+      </w:pPr>
+      <w:rPr>
+        <w:rFonts w:ascii="Courier New" w:hAnsi="Courier New" w:cs="Courier New" w:hint="default"/>
+      </w:rPr>
+    </w:lvl>
+    <w:lvl w:ilvl="8" w:tplc="08090005" w:tentative="1">
+      <w:start w:val="1"/>
+      <w:numFmt w:val="bullet"/>
+      <w:lvlText w:val=""/>
+      <w:lvlJc w:val="left"/>
+      <w:pPr>
+        <w:ind w:left="6480" w:hanging="360"/>
+      </w:pPr>
+      <w:rPr>
+        <w:rFonts w:ascii="Wingdings" w:hAnsi="Wingdings" w:hint="default"/>
+      </w:rPr>
+    </w:lvl>
+  </w:abstractNum>
+  <w:num w:numId="1">
+    <w:abstractNumId w:val="1"/>
+  </w:num>
+  <w:num w:numId="2">
+    <w:abstractNumId w:val="3"/>
+  </w:num>
+  <w:num w:numId="3">
+    <w:abstractNumId w:val="0"/>
+  </w:num>
+  <w:num w:numId="4">
+    <w:abstractNumId w:val="2"/>
+  </w:num>
+</w:numbering>
+</file>
+
 <file path=word/styles.xml><?xml version="1.0" encoding="utf-8"?>
-<w:styles xmlns:mc="http://schemas.openxmlformats.org/markup-compatibility/2006" xmlns:r="http://schemas.openxmlformats.org/officeDocument/2006/relationships" xmlns:w="http://schemas.openxmlformats.org/wordprocessingml/2006/main" xmlns:w14="http://schemas.microsoft.com/office/word/2010/wordml" xmlns:w15="http://schemas.microsoft.com/office/word/2012/wordml" xmlns:w16cex="http://schemas.microsoft.com/office/word/2018/wordml/cex" xmlns:w16cid="http://schemas.microsoft.com/office/word/2016/wordml/cid" xmlns:w16="http://schemas.microsoft.com/office/word/2018/wordml" xmlns:w16sdtdh="http://schemas.microsoft.com/office/word/2020/wordml/sdtdatahash" xmlns:w16se="http://schemas.microsoft.com/office/word/2015/wordml/symex" mc:Ignorable="w14 w15 w16se w16cid w16 w16cex w16sdtdh">
+<w:styles xmlns:mc="http://schemas.openxmlformats.org/markup-compatibility/2006" xmlns:r="http://schemas.openxmlformats.org/officeDocument/2006/relationships" xmlns:w="http://schemas.openxmlformats.org/wordprocessingml/2006/main" xmlns:w14="http://schemas.microsoft.com/office/word/2010/wordml" xmlns:w15="http://schemas.microsoft.com/office/word/2012/wordml" xmlns:w16se="http://schemas.microsoft.com/office/word/2015/wordml/symex" mc:Ignorable="w14 w15 w16se">
   <w:docDefaults>
     <w:rPrDefault>
       <w:rPr>
@@ -1029,7 +1811,7 @@
       </w:pPr>
     </w:pPrDefault>
   </w:docDefaults>
-  <w:latentStyles w:defLockedState="0" w:defUIPriority="99" w:defSemiHidden="0" w:defUnhideWhenUsed="0" w:defQFormat="0" w:count="376">
+  <w:latentStyles w:defLockedState="0" w:defUIPriority="99" w:defSemiHidden="0" w:defUnhideWhenUsed="0" w:defQFormat="0" w:count="371">
     <w:lsdException w:name="Normal" w:uiPriority="0" w:qFormat="1"/>
     <w:lsdException w:name="heading 1" w:uiPriority="9" w:qFormat="1"/>
     <w:lsdException w:name="heading 2" w:semiHidden="1" w:uiPriority="9" w:unhideWhenUsed="1" w:qFormat="1"/>
@@ -1401,11 +2183,6 @@
     <w:lsdException w:name="List Table 5 Dark Accent 6" w:uiPriority="50"/>
     <w:lsdException w:name="List Table 6 Colorful Accent 6" w:uiPriority="51"/>
     <w:lsdException w:name="List Table 7 Colorful Accent 6" w:uiPriority="52"/>
-    <w:lsdException w:name="Mention" w:semiHidden="1" w:unhideWhenUsed="1"/>
-    <w:lsdException w:name="Smart Hyperlink" w:semiHidden="1" w:unhideWhenUsed="1"/>
-    <w:lsdException w:name="Hashtag" w:semiHidden="1" w:unhideWhenUsed="1"/>
-    <w:lsdException w:name="Unresolved Mention" w:semiHidden="1" w:unhideWhenUsed="1"/>
-    <w:lsdException w:name="Smart Link" w:semiHidden="1" w:unhideWhenUsed="1"/>
   </w:latentStyles>
   <w:style w:type="paragraph" w:default="1" w:styleId="Normal">
     <w:name w:val="Normal"/>
@@ -1470,7 +2247,7 @@
       <w:u w:val="single"/>
     </w:rPr>
   </w:style>
-  <w:style w:type="character" w:styleId="UnresolvedMention">
+  <w:style w:type="character" w:customStyle="1" w:styleId="UnresolvedMention">
     <w:name w:val="Unresolved Mention"/>
     <w:basedOn w:val="DefaultParagraphFont"/>
     <w:uiPriority w:val="99"/>
@@ -1538,6 +2315,17 @@
     <w:link w:val="Footer"/>
     <w:uiPriority w:val="99"/>
     <w:rsid w:val="00286029"/>
+  </w:style>
+  <w:style w:type="paragraph" w:styleId="ListParagraph">
+    <w:name w:val="List Paragraph"/>
+    <w:basedOn w:val="Normal"/>
+    <w:uiPriority w:val="34"/>
+    <w:qFormat/>
+    <w:rsid w:val="00590C53"/>
+    <w:pPr>
+      <w:ind w:left="720"/>
+      <w:contextualSpacing/>
+    </w:pPr>
   </w:style>
 </w:styles>
 </file>

</xml_diff>